<commit_message>
Edit Software Design Document wit adding GUI description
</commit_message>
<xml_diff>
--- a/Design/DD/Software Design Document.docx
+++ b/Design/DD/Software Design Document.docx
@@ -638,6 +638,208 @@
             <w:tcBorders>
               <w:top w:val="nil"/>
               <w:left w:val="single" w:sz="8" w:space="0" w:color="auto"/>
+              <w:bottom w:val="nil"/>
+              <w:right w:val="single" w:sz="8" w:space="0" w:color="auto"/>
+            </w:tcBorders>
+            <w:shd w:val="clear" w:color="auto" w:fill="auto"/>
+            <w:vAlign w:val="center"/>
+          </w:tcPr>
+          <w:p>
+            <w:pPr>
+              <w:spacing w:after="0" w:line="240" w:lineRule="auto"/>
+              <w:rPr>
+                <w:rFonts w:ascii="Calibri" w:eastAsia="Times New Roman" w:hAnsi="Calibri" w:cs="Calibri"/>
+                <w:b/>
+                <w:bCs/>
+                <w:color w:val="000000"/>
+                <w:sz w:val="24"/>
+                <w:szCs w:val="24"/>
+              </w:rPr>
+            </w:pPr>
+            <w:r>
+              <w:rPr>
+                <w:rFonts w:ascii="Calibri" w:eastAsia="Times New Roman" w:hAnsi="Calibri" w:cs="Calibri"/>
+                <w:b/>
+                <w:bCs/>
+                <w:color w:val="000000"/>
+                <w:sz w:val="24"/>
+                <w:szCs w:val="24"/>
+              </w:rPr>
+              <w:t>Internet Banking System</w:t>
+            </w:r>
+          </w:p>
+        </w:tc>
+        <w:tc>
+          <w:tcPr>
+            <w:tcW w:w="977" w:type="dxa"/>
+            <w:tcBorders>
+              <w:top w:val="nil"/>
+              <w:left w:val="nil"/>
+              <w:bottom w:val="nil"/>
+              <w:right w:val="single" w:sz="8" w:space="0" w:color="auto"/>
+            </w:tcBorders>
+            <w:shd w:val="clear" w:color="auto" w:fill="auto"/>
+            <w:vAlign w:val="center"/>
+          </w:tcPr>
+          <w:p>
+            <w:pPr>
+              <w:spacing w:after="0" w:line="240" w:lineRule="auto"/>
+              <w:rPr>
+                <w:rFonts w:ascii="Calibri" w:eastAsia="Times New Roman" w:hAnsi="Calibri" w:cs="Calibri"/>
+                <w:b/>
+                <w:bCs/>
+                <w:color w:val="000000"/>
+                <w:sz w:val="24"/>
+                <w:szCs w:val="24"/>
+              </w:rPr>
+            </w:pPr>
+            <w:r>
+              <w:rPr>
+                <w:rFonts w:ascii="Calibri" w:eastAsia="Times New Roman" w:hAnsi="Calibri" w:cs="Calibri"/>
+                <w:b/>
+                <w:bCs/>
+                <w:color w:val="000000"/>
+                <w:sz w:val="24"/>
+                <w:szCs w:val="24"/>
+              </w:rPr>
+              <w:t>1.1</w:t>
+            </w:r>
+          </w:p>
+        </w:tc>
+        <w:tc>
+          <w:tcPr>
+            <w:tcW w:w="1437" w:type="dxa"/>
+            <w:tcBorders>
+              <w:top w:val="nil"/>
+              <w:left w:val="nil"/>
+              <w:bottom w:val="nil"/>
+              <w:right w:val="single" w:sz="8" w:space="0" w:color="auto"/>
+            </w:tcBorders>
+            <w:shd w:val="clear" w:color="auto" w:fill="auto"/>
+            <w:vAlign w:val="center"/>
+          </w:tcPr>
+          <w:p>
+            <w:pPr>
+              <w:spacing w:after="0" w:line="240" w:lineRule="auto"/>
+              <w:rPr>
+                <w:rFonts w:ascii="Calibri" w:eastAsia="Times New Roman" w:hAnsi="Calibri" w:cs="Calibri"/>
+                <w:b/>
+                <w:bCs/>
+                <w:color w:val="000000"/>
+                <w:sz w:val="24"/>
+                <w:szCs w:val="24"/>
+              </w:rPr>
+            </w:pPr>
+            <w:r>
+              <w:rPr>
+                <w:rFonts w:ascii="Calibri" w:eastAsia="Times New Roman" w:hAnsi="Calibri" w:cs="Calibri"/>
+                <w:b/>
+                <w:bCs/>
+                <w:color w:val="000000"/>
+                <w:sz w:val="24"/>
+                <w:szCs w:val="24"/>
+              </w:rPr>
+              <w:t xml:space="preserve">Alaa Gamal </w:t>
+            </w:r>
+          </w:p>
+        </w:tc>
+        <w:tc>
+          <w:tcPr>
+            <w:tcW w:w="1260" w:type="dxa"/>
+            <w:tcBorders>
+              <w:top w:val="nil"/>
+              <w:left w:val="nil"/>
+              <w:bottom w:val="nil"/>
+              <w:right w:val="single" w:sz="8" w:space="0" w:color="auto"/>
+            </w:tcBorders>
+            <w:shd w:val="clear" w:color="auto" w:fill="auto"/>
+            <w:vAlign w:val="center"/>
+          </w:tcPr>
+          <w:p>
+            <w:pPr>
+              <w:spacing w:after="0" w:line="240" w:lineRule="auto"/>
+              <w:rPr>
+                <w:rFonts w:ascii="Calibri" w:eastAsia="Times New Roman" w:hAnsi="Calibri" w:cs="Calibri"/>
+                <w:b/>
+                <w:bCs/>
+                <w:color w:val="000000"/>
+                <w:sz w:val="24"/>
+                <w:szCs w:val="24"/>
+              </w:rPr>
+            </w:pPr>
+            <w:r>
+              <w:rPr>
+                <w:rFonts w:ascii="Calibri" w:eastAsia="Times New Roman" w:hAnsi="Calibri" w:cs="Calibri"/>
+                <w:b/>
+                <w:bCs/>
+                <w:color w:val="000000"/>
+                <w:sz w:val="24"/>
+                <w:szCs w:val="24"/>
+              </w:rPr>
+              <w:t>8-May</w:t>
+            </w:r>
+            <w:r>
+              <w:rPr>
+                <w:rFonts w:ascii="Calibri" w:eastAsia="Times New Roman" w:hAnsi="Calibri" w:cs="Calibri"/>
+                <w:b/>
+                <w:bCs/>
+                <w:color w:val="000000"/>
+                <w:sz w:val="24"/>
+                <w:szCs w:val="24"/>
+              </w:rPr>
+              <w:t>-19</w:t>
+            </w:r>
+          </w:p>
+        </w:tc>
+        <w:tc>
+          <w:tcPr>
+            <w:tcW w:w="1980" w:type="dxa"/>
+            <w:tcBorders>
+              <w:top w:val="nil"/>
+              <w:left w:val="nil"/>
+              <w:bottom w:val="nil"/>
+              <w:right w:val="single" w:sz="8" w:space="0" w:color="auto"/>
+            </w:tcBorders>
+            <w:shd w:val="clear" w:color="auto" w:fill="auto"/>
+            <w:vAlign w:val="center"/>
+          </w:tcPr>
+          <w:p>
+            <w:pPr>
+              <w:spacing w:after="0" w:line="240" w:lineRule="auto"/>
+              <w:jc w:val="center"/>
+              <w:rPr>
+                <w:rFonts w:ascii="Calibri" w:eastAsia="Times New Roman" w:hAnsi="Calibri" w:cs="Calibri"/>
+                <w:b/>
+                <w:bCs/>
+                <w:color w:val="000000"/>
+                <w:sz w:val="24"/>
+                <w:szCs w:val="24"/>
+              </w:rPr>
+            </w:pPr>
+            <w:r>
+              <w:rPr>
+                <w:rFonts w:ascii="Calibri" w:eastAsia="Times New Roman" w:hAnsi="Calibri" w:cs="Calibri"/>
+                <w:b/>
+                <w:bCs/>
+                <w:color w:val="000000"/>
+                <w:sz w:val="24"/>
+                <w:szCs w:val="24"/>
+              </w:rPr>
+              <w:t xml:space="preserve">Adding HLD , DD, DFD, ERD </w:t>
+            </w:r>
+          </w:p>
+        </w:tc>
+      </w:tr>
+      <w:tr>
+        <w:trPr>
+          <w:trHeight w:val="907"/>
+        </w:trPr>
+        <w:tc>
+          <w:tcPr>
+            <w:tcW w:w="1816" w:type="dxa"/>
+            <w:tcBorders>
+              <w:top w:val="nil"/>
+              <w:left w:val="single" w:sz="8" w:space="0" w:color="auto"/>
               <w:bottom w:val="single" w:sz="4" w:space="0" w:color="auto"/>
               <w:right w:val="single" w:sz="8" w:space="0" w:color="auto"/>
             </w:tcBorders>
@@ -702,7 +904,7 @@
                 <w:sz w:val="24"/>
                 <w:szCs w:val="24"/>
               </w:rPr>
-              <w:t>1.1</w:t>
+              <w:t>1.2</w:t>
             </w:r>
           </w:p>
         </w:tc>
@@ -776,7 +978,7 @@
                 <w:sz w:val="24"/>
                 <w:szCs w:val="24"/>
               </w:rPr>
-              <w:t>8-May</w:t>
+              <w:t>10-May</w:t>
             </w:r>
             <w:r>
               <w:rPr>
@@ -825,10 +1027,8 @@
                 <w:sz w:val="24"/>
                 <w:szCs w:val="24"/>
               </w:rPr>
-              <w:t xml:space="preserve">Adding HLD , DD, DFD, ERD </w:t>
-            </w:r>
-            <w:bookmarkStart w:id="0" w:name="_GoBack"/>
-            <w:bookmarkEnd w:id="0"/>
+              <w:t xml:space="preserve">Adding GUI </w:t>
+            </w:r>
           </w:p>
         </w:tc>
       </w:tr>
@@ -1048,7 +1248,7 @@
             </w:rPr>
             <w:fldChar w:fldCharType="separate"/>
           </w:r>
-          <w:hyperlink w:anchor="_Toc8128730" w:history="1">
+          <w:hyperlink w:anchor="_Toc8374197" w:history="1">
             <w:r>
               <w:rPr>
                 <w:rStyle w:val="Hyperlink"/>
@@ -1078,7 +1278,7 @@
                 <w:noProof/>
                 <w:webHidden/>
               </w:rPr>
-              <w:instrText xml:space="preserve"> PAGEREF _Toc8128730 \h </w:instrText>
+              <w:instrText xml:space="preserve"> PAGEREF _Toc8374197 \h </w:instrText>
             </w:r>
             <w:r>
               <w:rPr>
@@ -1120,7 +1320,7 @@
               <w:noProof/>
             </w:rPr>
           </w:pPr>
-          <w:hyperlink w:anchor="_Toc8128731" w:history="1">
+          <w:hyperlink w:anchor="_Toc8374198" w:history="1">
             <w:r>
               <w:rPr>
                 <w:rStyle w:val="Hyperlink"/>
@@ -1149,7 +1349,7 @@
                 <w:noProof/>
                 <w:webHidden/>
               </w:rPr>
-              <w:instrText xml:space="preserve"> PAGEREF _Toc8128731 \h </w:instrText>
+              <w:instrText xml:space="preserve"> PAGEREF _Toc8374198 \h </w:instrText>
             </w:r>
             <w:r>
               <w:rPr>
@@ -1191,7 +1391,7 @@
               <w:noProof/>
             </w:rPr>
           </w:pPr>
-          <w:hyperlink w:anchor="_Toc8128732" w:history="1">
+          <w:hyperlink w:anchor="_Toc8374199" w:history="1">
             <w:r>
               <w:rPr>
                 <w:rStyle w:val="Hyperlink"/>
@@ -1220,7 +1420,7 @@
                 <w:noProof/>
                 <w:webHidden/>
               </w:rPr>
-              <w:instrText xml:space="preserve"> PAGEREF _Toc8128732 \h </w:instrText>
+              <w:instrText xml:space="preserve"> PAGEREF _Toc8374199 \h </w:instrText>
             </w:r>
             <w:r>
               <w:rPr>
@@ -1262,7 +1462,7 @@
               <w:noProof/>
             </w:rPr>
           </w:pPr>
-          <w:hyperlink w:anchor="_Toc8128733" w:history="1">
+          <w:hyperlink w:anchor="_Toc8374200" w:history="1">
             <w:r>
               <w:rPr>
                 <w:rStyle w:val="Hyperlink"/>
@@ -1291,7 +1491,7 @@
                 <w:noProof/>
                 <w:webHidden/>
               </w:rPr>
-              <w:instrText xml:space="preserve"> PAGEREF _Toc8128733 \h </w:instrText>
+              <w:instrText xml:space="preserve"> PAGEREF _Toc8374200 \h </w:instrText>
             </w:r>
             <w:r>
               <w:rPr>
@@ -1312,6 +1512,80 @@
                 <w:webHidden/>
               </w:rPr>
               <w:t>3</w:t>
+            </w:r>
+            <w:r>
+              <w:rPr>
+                <w:noProof/>
+                <w:webHidden/>
+              </w:rPr>
+              <w:fldChar w:fldCharType="end"/>
+            </w:r>
+          </w:hyperlink>
+          <w:bookmarkStart w:id="0" w:name="_GoBack"/>
+          <w:bookmarkEnd w:id="0"/>
+        </w:p>
+        <w:p>
+          <w:pPr>
+            <w:pStyle w:val="TOC1"/>
+            <w:tabs>
+              <w:tab w:val="right" w:leader="dot" w:pos="9350"/>
+            </w:tabs>
+            <w:rPr>
+              <w:rFonts w:eastAsiaTheme="minorEastAsia"/>
+              <w:noProof/>
+            </w:rPr>
+          </w:pPr>
+          <w:hyperlink w:anchor="_Toc8374201" w:history="1">
+            <w:r>
+              <w:rPr>
+                <w:rStyle w:val="Hyperlink"/>
+                <w:rFonts w:cstheme="minorHAnsi"/>
+                <w:b/>
+                <w:bCs/>
+                <w:noProof/>
+              </w:rPr>
+              <w:t>2. System Overview</w:t>
+            </w:r>
+            <w:r>
+              <w:rPr>
+                <w:noProof/>
+                <w:webHidden/>
+              </w:rPr>
+              <w:tab/>
+            </w:r>
+            <w:r>
+              <w:rPr>
+                <w:noProof/>
+                <w:webHidden/>
+              </w:rPr>
+              <w:fldChar w:fldCharType="begin"/>
+            </w:r>
+            <w:r>
+              <w:rPr>
+                <w:noProof/>
+                <w:webHidden/>
+              </w:rPr>
+              <w:instrText xml:space="preserve"> PAGEREF _Toc8374201 \h </w:instrText>
+            </w:r>
+            <w:r>
+              <w:rPr>
+                <w:noProof/>
+                <w:webHidden/>
+              </w:rPr>
+            </w:r>
+            <w:r>
+              <w:rPr>
+                <w:noProof/>
+                <w:webHidden/>
+              </w:rPr>
+              <w:fldChar w:fldCharType="separate"/>
+            </w:r>
+            <w:r>
+              <w:rPr>
+                <w:noProof/>
+                <w:webHidden/>
+              </w:rPr>
+              <w:t>4</w:t>
             </w:r>
             <w:r>
               <w:rPr>
@@ -1333,7 +1607,7 @@
               <w:noProof/>
             </w:rPr>
           </w:pPr>
-          <w:hyperlink w:anchor="_Toc8128734" w:history="1">
+          <w:hyperlink w:anchor="_Toc8374202" w:history="1">
             <w:r>
               <w:rPr>
                 <w:rStyle w:val="Hyperlink"/>
@@ -1342,7 +1616,7 @@
                 <w:bCs/>
                 <w:noProof/>
               </w:rPr>
-              <w:t>2. System Overview</w:t>
+              <w:t>3. System Architecture Design</w:t>
             </w:r>
             <w:r>
               <w:rPr>
@@ -1363,7 +1637,7 @@
                 <w:noProof/>
                 <w:webHidden/>
               </w:rPr>
-              <w:instrText xml:space="preserve"> PAGEREF _Toc8128734 \h </w:instrText>
+              <w:instrText xml:space="preserve"> PAGEREF _Toc8374202 \h </w:instrText>
             </w:r>
             <w:r>
               <w:rPr>
@@ -1383,7 +1657,291 @@
                 <w:noProof/>
                 <w:webHidden/>
               </w:rPr>
-              <w:t>3</w:t>
+              <w:t>4</w:t>
+            </w:r>
+            <w:r>
+              <w:rPr>
+                <w:noProof/>
+                <w:webHidden/>
+              </w:rPr>
+              <w:fldChar w:fldCharType="end"/>
+            </w:r>
+          </w:hyperlink>
+        </w:p>
+        <w:p>
+          <w:pPr>
+            <w:pStyle w:val="TOC2"/>
+            <w:tabs>
+              <w:tab w:val="right" w:leader="dot" w:pos="9350"/>
+            </w:tabs>
+            <w:rPr>
+              <w:rFonts w:eastAsiaTheme="minorEastAsia"/>
+              <w:noProof/>
+            </w:rPr>
+          </w:pPr>
+          <w:hyperlink w:anchor="_Toc8374203" w:history="1">
+            <w:r>
+              <w:rPr>
+                <w:rStyle w:val="Hyperlink"/>
+                <w:rFonts w:ascii="Calibri" w:hAnsi="Calibri" w:cs="Calibri"/>
+                <w:iCs/>
+                <w:noProof/>
+              </w:rPr>
+              <w:t>3.1. Components:</w:t>
+            </w:r>
+            <w:r>
+              <w:rPr>
+                <w:noProof/>
+                <w:webHidden/>
+              </w:rPr>
+              <w:tab/>
+            </w:r>
+            <w:r>
+              <w:rPr>
+                <w:noProof/>
+                <w:webHidden/>
+              </w:rPr>
+              <w:fldChar w:fldCharType="begin"/>
+            </w:r>
+            <w:r>
+              <w:rPr>
+                <w:noProof/>
+                <w:webHidden/>
+              </w:rPr>
+              <w:instrText xml:space="preserve"> PAGEREF _Toc8374203 \h </w:instrText>
+            </w:r>
+            <w:r>
+              <w:rPr>
+                <w:noProof/>
+                <w:webHidden/>
+              </w:rPr>
+            </w:r>
+            <w:r>
+              <w:rPr>
+                <w:noProof/>
+                <w:webHidden/>
+              </w:rPr>
+              <w:fldChar w:fldCharType="separate"/>
+            </w:r>
+            <w:r>
+              <w:rPr>
+                <w:noProof/>
+                <w:webHidden/>
+              </w:rPr>
+              <w:t>5</w:t>
+            </w:r>
+            <w:r>
+              <w:rPr>
+                <w:noProof/>
+                <w:webHidden/>
+              </w:rPr>
+              <w:fldChar w:fldCharType="end"/>
+            </w:r>
+          </w:hyperlink>
+        </w:p>
+        <w:p>
+          <w:pPr>
+            <w:pStyle w:val="TOC2"/>
+            <w:tabs>
+              <w:tab w:val="right" w:leader="dot" w:pos="9350"/>
+            </w:tabs>
+            <w:rPr>
+              <w:rFonts w:eastAsiaTheme="minorEastAsia"/>
+              <w:noProof/>
+            </w:rPr>
+          </w:pPr>
+          <w:hyperlink w:anchor="_Toc8374204" w:history="1">
+            <w:r>
+              <w:rPr>
+                <w:rStyle w:val="Hyperlink"/>
+                <w:rFonts w:ascii="Calibri" w:hAnsi="Calibri" w:cs="Calibri"/>
+                <w:iCs/>
+                <w:noProof/>
+              </w:rPr>
+              <w:t>3.2. Allowed Processes:</w:t>
+            </w:r>
+            <w:r>
+              <w:rPr>
+                <w:noProof/>
+                <w:webHidden/>
+              </w:rPr>
+              <w:tab/>
+            </w:r>
+            <w:r>
+              <w:rPr>
+                <w:noProof/>
+                <w:webHidden/>
+              </w:rPr>
+              <w:fldChar w:fldCharType="begin"/>
+            </w:r>
+            <w:r>
+              <w:rPr>
+                <w:noProof/>
+                <w:webHidden/>
+              </w:rPr>
+              <w:instrText xml:space="preserve"> PAGEREF _Toc8374204 \h </w:instrText>
+            </w:r>
+            <w:r>
+              <w:rPr>
+                <w:noProof/>
+                <w:webHidden/>
+              </w:rPr>
+            </w:r>
+            <w:r>
+              <w:rPr>
+                <w:noProof/>
+                <w:webHidden/>
+              </w:rPr>
+              <w:fldChar w:fldCharType="separate"/>
+            </w:r>
+            <w:r>
+              <w:rPr>
+                <w:noProof/>
+                <w:webHidden/>
+              </w:rPr>
+              <w:t>5</w:t>
+            </w:r>
+            <w:r>
+              <w:rPr>
+                <w:noProof/>
+                <w:webHidden/>
+              </w:rPr>
+              <w:fldChar w:fldCharType="end"/>
+            </w:r>
+          </w:hyperlink>
+        </w:p>
+        <w:p>
+          <w:pPr>
+            <w:pStyle w:val="TOC3"/>
+            <w:tabs>
+              <w:tab w:val="right" w:leader="dot" w:pos="9350"/>
+            </w:tabs>
+            <w:rPr>
+              <w:rFonts w:eastAsiaTheme="minorEastAsia"/>
+              <w:noProof/>
+            </w:rPr>
+          </w:pPr>
+          <w:hyperlink w:anchor="_Toc8374205" w:history="1">
+            <w:r>
+              <w:rPr>
+                <w:rStyle w:val="Hyperlink"/>
+                <w:b/>
+                <w:bCs/>
+                <w:noProof/>
+              </w:rPr>
+              <w:t>3.2.1. Client processes:</w:t>
+            </w:r>
+            <w:r>
+              <w:rPr>
+                <w:noProof/>
+                <w:webHidden/>
+              </w:rPr>
+              <w:tab/>
+            </w:r>
+            <w:r>
+              <w:rPr>
+                <w:noProof/>
+                <w:webHidden/>
+              </w:rPr>
+              <w:fldChar w:fldCharType="begin"/>
+            </w:r>
+            <w:r>
+              <w:rPr>
+                <w:noProof/>
+                <w:webHidden/>
+              </w:rPr>
+              <w:instrText xml:space="preserve"> PAGEREF _Toc8374205 \h </w:instrText>
+            </w:r>
+            <w:r>
+              <w:rPr>
+                <w:noProof/>
+                <w:webHidden/>
+              </w:rPr>
+            </w:r>
+            <w:r>
+              <w:rPr>
+                <w:noProof/>
+                <w:webHidden/>
+              </w:rPr>
+              <w:fldChar w:fldCharType="separate"/>
+            </w:r>
+            <w:r>
+              <w:rPr>
+                <w:noProof/>
+                <w:webHidden/>
+              </w:rPr>
+              <w:t>5</w:t>
+            </w:r>
+            <w:r>
+              <w:rPr>
+                <w:noProof/>
+                <w:webHidden/>
+              </w:rPr>
+              <w:fldChar w:fldCharType="end"/>
+            </w:r>
+          </w:hyperlink>
+        </w:p>
+        <w:p>
+          <w:pPr>
+            <w:pStyle w:val="TOC3"/>
+            <w:tabs>
+              <w:tab w:val="right" w:leader="dot" w:pos="9350"/>
+            </w:tabs>
+            <w:rPr>
+              <w:rFonts w:eastAsiaTheme="minorEastAsia"/>
+              <w:noProof/>
+            </w:rPr>
+          </w:pPr>
+          <w:hyperlink w:anchor="_Toc8374206" w:history="1">
+            <w:r>
+              <w:rPr>
+                <w:rStyle w:val="Hyperlink"/>
+                <w:b/>
+                <w:bCs/>
+                <w:noProof/>
+              </w:rPr>
+              <w:t>3.2.2. Admin processes:</w:t>
+            </w:r>
+            <w:r>
+              <w:rPr>
+                <w:noProof/>
+                <w:webHidden/>
+              </w:rPr>
+              <w:tab/>
+            </w:r>
+            <w:r>
+              <w:rPr>
+                <w:noProof/>
+                <w:webHidden/>
+              </w:rPr>
+              <w:fldChar w:fldCharType="begin"/>
+            </w:r>
+            <w:r>
+              <w:rPr>
+                <w:noProof/>
+                <w:webHidden/>
+              </w:rPr>
+              <w:instrText xml:space="preserve"> PAGEREF _Toc8374206 \h </w:instrText>
+            </w:r>
+            <w:r>
+              <w:rPr>
+                <w:noProof/>
+                <w:webHidden/>
+              </w:rPr>
+            </w:r>
+            <w:r>
+              <w:rPr>
+                <w:noProof/>
+                <w:webHidden/>
+              </w:rPr>
+              <w:fldChar w:fldCharType="separate"/>
+            </w:r>
+            <w:r>
+              <w:rPr>
+                <w:noProof/>
+                <w:webHidden/>
+              </w:rPr>
+              <w:t>5</w:t>
             </w:r>
             <w:r>
               <w:rPr>
@@ -1405,7 +1963,7 @@
               <w:noProof/>
             </w:rPr>
           </w:pPr>
-          <w:hyperlink w:anchor="_Toc8128735" w:history="1">
+          <w:hyperlink w:anchor="_Toc8374207" w:history="1">
             <w:r>
               <w:rPr>
                 <w:rStyle w:val="Hyperlink"/>
@@ -1414,7 +1972,7 @@
                 <w:bCs/>
                 <w:noProof/>
               </w:rPr>
-              <w:t>3. System Architecture Design</w:t>
+              <w:t>4. Data Design</w:t>
             </w:r>
             <w:r>
               <w:rPr>
@@ -1435,7 +1993,7 @@
                 <w:noProof/>
                 <w:webHidden/>
               </w:rPr>
-              <w:instrText xml:space="preserve"> PAGEREF _Toc8128735 \h </w:instrText>
+              <w:instrText xml:space="preserve"> PAGEREF _Toc8374207 \h </w:instrText>
             </w:r>
             <w:r>
               <w:rPr>
@@ -1455,7 +2013,291 @@
                 <w:noProof/>
                 <w:webHidden/>
               </w:rPr>
-              <w:t>3</w:t>
+              <w:t>6</w:t>
+            </w:r>
+            <w:r>
+              <w:rPr>
+                <w:noProof/>
+                <w:webHidden/>
+              </w:rPr>
+              <w:fldChar w:fldCharType="end"/>
+            </w:r>
+          </w:hyperlink>
+        </w:p>
+        <w:p>
+          <w:pPr>
+            <w:pStyle w:val="TOC2"/>
+            <w:tabs>
+              <w:tab w:val="right" w:leader="dot" w:pos="9350"/>
+            </w:tabs>
+            <w:rPr>
+              <w:rFonts w:eastAsiaTheme="minorEastAsia"/>
+              <w:noProof/>
+            </w:rPr>
+          </w:pPr>
+          <w:hyperlink w:anchor="_Toc8374208" w:history="1">
+            <w:r>
+              <w:rPr>
+                <w:rStyle w:val="Hyperlink"/>
+                <w:rFonts w:ascii="Calibri" w:hAnsi="Calibri" w:cs="Calibri"/>
+                <w:iCs/>
+                <w:noProof/>
+              </w:rPr>
+              <w:t>4.1. Flow diagram of actors and their responsibilities</w:t>
+            </w:r>
+            <w:r>
+              <w:rPr>
+                <w:noProof/>
+                <w:webHidden/>
+              </w:rPr>
+              <w:tab/>
+            </w:r>
+            <w:r>
+              <w:rPr>
+                <w:noProof/>
+                <w:webHidden/>
+              </w:rPr>
+              <w:fldChar w:fldCharType="begin"/>
+            </w:r>
+            <w:r>
+              <w:rPr>
+                <w:noProof/>
+                <w:webHidden/>
+              </w:rPr>
+              <w:instrText xml:space="preserve"> PAGEREF _Toc8374208 \h </w:instrText>
+            </w:r>
+            <w:r>
+              <w:rPr>
+                <w:noProof/>
+                <w:webHidden/>
+              </w:rPr>
+            </w:r>
+            <w:r>
+              <w:rPr>
+                <w:noProof/>
+                <w:webHidden/>
+              </w:rPr>
+              <w:fldChar w:fldCharType="separate"/>
+            </w:r>
+            <w:r>
+              <w:rPr>
+                <w:noProof/>
+                <w:webHidden/>
+              </w:rPr>
+              <w:t>6</w:t>
+            </w:r>
+            <w:r>
+              <w:rPr>
+                <w:noProof/>
+                <w:webHidden/>
+              </w:rPr>
+              <w:fldChar w:fldCharType="end"/>
+            </w:r>
+          </w:hyperlink>
+        </w:p>
+        <w:p>
+          <w:pPr>
+            <w:pStyle w:val="TOC2"/>
+            <w:tabs>
+              <w:tab w:val="right" w:leader="dot" w:pos="9350"/>
+            </w:tabs>
+            <w:rPr>
+              <w:rFonts w:eastAsiaTheme="minorEastAsia"/>
+              <w:noProof/>
+            </w:rPr>
+          </w:pPr>
+          <w:hyperlink w:anchor="_Toc8374209" w:history="1">
+            <w:r>
+              <w:rPr>
+                <w:rStyle w:val="Hyperlink"/>
+                <w:rFonts w:cstheme="minorHAnsi"/>
+                <w:iCs/>
+                <w:noProof/>
+              </w:rPr>
+              <w:t>4.1.1. Admin</w:t>
+            </w:r>
+            <w:r>
+              <w:rPr>
+                <w:noProof/>
+                <w:webHidden/>
+              </w:rPr>
+              <w:tab/>
+            </w:r>
+            <w:r>
+              <w:rPr>
+                <w:noProof/>
+                <w:webHidden/>
+              </w:rPr>
+              <w:fldChar w:fldCharType="begin"/>
+            </w:r>
+            <w:r>
+              <w:rPr>
+                <w:noProof/>
+                <w:webHidden/>
+              </w:rPr>
+              <w:instrText xml:space="preserve"> PAGEREF _Toc8374209 \h </w:instrText>
+            </w:r>
+            <w:r>
+              <w:rPr>
+                <w:noProof/>
+                <w:webHidden/>
+              </w:rPr>
+            </w:r>
+            <w:r>
+              <w:rPr>
+                <w:noProof/>
+                <w:webHidden/>
+              </w:rPr>
+              <w:fldChar w:fldCharType="separate"/>
+            </w:r>
+            <w:r>
+              <w:rPr>
+                <w:noProof/>
+                <w:webHidden/>
+              </w:rPr>
+              <w:t>7</w:t>
+            </w:r>
+            <w:r>
+              <w:rPr>
+                <w:noProof/>
+                <w:webHidden/>
+              </w:rPr>
+              <w:fldChar w:fldCharType="end"/>
+            </w:r>
+          </w:hyperlink>
+        </w:p>
+        <w:p>
+          <w:pPr>
+            <w:pStyle w:val="TOC2"/>
+            <w:tabs>
+              <w:tab w:val="right" w:leader="dot" w:pos="9350"/>
+            </w:tabs>
+            <w:rPr>
+              <w:rFonts w:eastAsiaTheme="minorEastAsia"/>
+              <w:noProof/>
+            </w:rPr>
+          </w:pPr>
+          <w:hyperlink w:anchor="_Toc8374210" w:history="1">
+            <w:r>
+              <w:rPr>
+                <w:rStyle w:val="Hyperlink"/>
+                <w:rFonts w:cstheme="minorHAnsi"/>
+                <w:iCs/>
+                <w:noProof/>
+              </w:rPr>
+              <w:t>4.1.2. Customer</w:t>
+            </w:r>
+            <w:r>
+              <w:rPr>
+                <w:noProof/>
+                <w:webHidden/>
+              </w:rPr>
+              <w:tab/>
+            </w:r>
+            <w:r>
+              <w:rPr>
+                <w:noProof/>
+                <w:webHidden/>
+              </w:rPr>
+              <w:fldChar w:fldCharType="begin"/>
+            </w:r>
+            <w:r>
+              <w:rPr>
+                <w:noProof/>
+                <w:webHidden/>
+              </w:rPr>
+              <w:instrText xml:space="preserve"> PAGEREF _Toc8374210 \h </w:instrText>
+            </w:r>
+            <w:r>
+              <w:rPr>
+                <w:noProof/>
+                <w:webHidden/>
+              </w:rPr>
+            </w:r>
+            <w:r>
+              <w:rPr>
+                <w:noProof/>
+                <w:webHidden/>
+              </w:rPr>
+              <w:fldChar w:fldCharType="separate"/>
+            </w:r>
+            <w:r>
+              <w:rPr>
+                <w:noProof/>
+                <w:webHidden/>
+              </w:rPr>
+              <w:t>12</w:t>
+            </w:r>
+            <w:r>
+              <w:rPr>
+                <w:noProof/>
+                <w:webHidden/>
+              </w:rPr>
+              <w:fldChar w:fldCharType="end"/>
+            </w:r>
+          </w:hyperlink>
+        </w:p>
+        <w:p>
+          <w:pPr>
+            <w:pStyle w:val="TOC2"/>
+            <w:tabs>
+              <w:tab w:val="right" w:leader="dot" w:pos="9350"/>
+            </w:tabs>
+            <w:rPr>
+              <w:rFonts w:eastAsiaTheme="minorEastAsia"/>
+              <w:noProof/>
+            </w:rPr>
+          </w:pPr>
+          <w:hyperlink w:anchor="_Toc8374211" w:history="1">
+            <w:r>
+              <w:rPr>
+                <w:rStyle w:val="Hyperlink"/>
+                <w:rFonts w:ascii="Calibri" w:hAnsi="Calibri" w:cs="Calibri"/>
+                <w:iCs/>
+                <w:noProof/>
+              </w:rPr>
+              <w:t>4.2. The Data model Entity Relationship Diagram description</w:t>
+            </w:r>
+            <w:r>
+              <w:rPr>
+                <w:noProof/>
+                <w:webHidden/>
+              </w:rPr>
+              <w:tab/>
+            </w:r>
+            <w:r>
+              <w:rPr>
+                <w:noProof/>
+                <w:webHidden/>
+              </w:rPr>
+              <w:fldChar w:fldCharType="begin"/>
+            </w:r>
+            <w:r>
+              <w:rPr>
+                <w:noProof/>
+                <w:webHidden/>
+              </w:rPr>
+              <w:instrText xml:space="preserve"> PAGEREF _Toc8374211 \h </w:instrText>
+            </w:r>
+            <w:r>
+              <w:rPr>
+                <w:noProof/>
+                <w:webHidden/>
+              </w:rPr>
+            </w:r>
+            <w:r>
+              <w:rPr>
+                <w:noProof/>
+                <w:webHidden/>
+              </w:rPr>
+              <w:fldChar w:fldCharType="separate"/>
+            </w:r>
+            <w:r>
+              <w:rPr>
+                <w:noProof/>
+                <w:webHidden/>
+              </w:rPr>
+              <w:t>16</w:t>
             </w:r>
             <w:r>
               <w:rPr>
@@ -1477,7 +2319,7 @@
               <w:noProof/>
             </w:rPr>
           </w:pPr>
-          <w:hyperlink w:anchor="_Toc8128736" w:history="1">
+          <w:hyperlink w:anchor="_Toc8374212" w:history="1">
             <w:r>
               <w:rPr>
                 <w:rStyle w:val="Hyperlink"/>
@@ -1486,7 +2328,7 @@
                 <w:bCs/>
                 <w:noProof/>
               </w:rPr>
-              <w:t>4. Data Design</w:t>
+              <w:t>5. Component Design</w:t>
             </w:r>
             <w:r>
               <w:rPr>
@@ -1507,7 +2349,7 @@
                 <w:noProof/>
                 <w:webHidden/>
               </w:rPr>
-              <w:instrText xml:space="preserve"> PAGEREF _Toc8128736 \h </w:instrText>
+              <w:instrText xml:space="preserve"> PAGEREF _Toc8374212 \h </w:instrText>
             </w:r>
             <w:r>
               <w:rPr>
@@ -1527,78 +2369,7 @@
                 <w:noProof/>
                 <w:webHidden/>
               </w:rPr>
-              <w:t>3</w:t>
-            </w:r>
-            <w:r>
-              <w:rPr>
-                <w:noProof/>
-                <w:webHidden/>
-              </w:rPr>
-              <w:fldChar w:fldCharType="end"/>
-            </w:r>
-          </w:hyperlink>
-        </w:p>
-        <w:p>
-          <w:pPr>
-            <w:pStyle w:val="TOC2"/>
-            <w:tabs>
-              <w:tab w:val="right" w:leader="dot" w:pos="9350"/>
-            </w:tabs>
-            <w:rPr>
-              <w:rFonts w:eastAsiaTheme="minorEastAsia"/>
-              <w:noProof/>
-            </w:rPr>
-          </w:pPr>
-          <w:hyperlink w:anchor="_Toc8128737" w:history="1">
-            <w:r>
-              <w:rPr>
-                <w:rStyle w:val="Hyperlink"/>
-                <w:rFonts w:ascii="Calibri" w:hAnsi="Calibri" w:cs="Calibri"/>
-                <w:iCs/>
-                <w:noProof/>
-              </w:rPr>
-              <w:t>4.2 Data Dictionary</w:t>
-            </w:r>
-            <w:r>
-              <w:rPr>
-                <w:noProof/>
-                <w:webHidden/>
-              </w:rPr>
-              <w:tab/>
-            </w:r>
-            <w:r>
-              <w:rPr>
-                <w:noProof/>
-                <w:webHidden/>
-              </w:rPr>
-              <w:fldChar w:fldCharType="begin"/>
-            </w:r>
-            <w:r>
-              <w:rPr>
-                <w:noProof/>
-                <w:webHidden/>
-              </w:rPr>
-              <w:instrText xml:space="preserve"> PAGEREF _Toc8128737 \h </w:instrText>
-            </w:r>
-            <w:r>
-              <w:rPr>
-                <w:noProof/>
-                <w:webHidden/>
-              </w:rPr>
-            </w:r>
-            <w:r>
-              <w:rPr>
-                <w:noProof/>
-                <w:webHidden/>
-              </w:rPr>
-              <w:fldChar w:fldCharType="separate"/>
-            </w:r>
-            <w:r>
-              <w:rPr>
-                <w:noProof/>
-                <w:webHidden/>
-              </w:rPr>
-              <w:t>3</w:t>
+              <w:t>17</w:t>
             </w:r>
             <w:r>
               <w:rPr>
@@ -1620,7 +2391,7 @@
               <w:noProof/>
             </w:rPr>
           </w:pPr>
-          <w:hyperlink w:anchor="_Toc8128738" w:history="1">
+          <w:hyperlink w:anchor="_Toc8374213" w:history="1">
             <w:r>
               <w:rPr>
                 <w:rStyle w:val="Hyperlink"/>
@@ -1629,7 +2400,7 @@
                 <w:bCs/>
                 <w:noProof/>
               </w:rPr>
-              <w:t>5. Component Design</w:t>
+              <w:t>6. Graphical User Interface Design</w:t>
             </w:r>
             <w:r>
               <w:rPr>
@@ -1650,7 +2421,7 @@
                 <w:noProof/>
                 <w:webHidden/>
               </w:rPr>
-              <w:instrText xml:space="preserve"> PAGEREF _Toc8128738 \h </w:instrText>
+              <w:instrText xml:space="preserve"> PAGEREF _Toc8374213 \h </w:instrText>
             </w:r>
             <w:r>
               <w:rPr>
@@ -1670,221 +2441,7 @@
                 <w:noProof/>
                 <w:webHidden/>
               </w:rPr>
-              <w:t>4</w:t>
-            </w:r>
-            <w:r>
-              <w:rPr>
-                <w:noProof/>
-                <w:webHidden/>
-              </w:rPr>
-              <w:fldChar w:fldCharType="end"/>
-            </w:r>
-          </w:hyperlink>
-        </w:p>
-        <w:p>
-          <w:pPr>
-            <w:pStyle w:val="TOC1"/>
-            <w:tabs>
-              <w:tab w:val="right" w:leader="dot" w:pos="9350"/>
-            </w:tabs>
-            <w:rPr>
-              <w:rFonts w:eastAsiaTheme="minorEastAsia"/>
-              <w:noProof/>
-            </w:rPr>
-          </w:pPr>
-          <w:hyperlink w:anchor="_Toc8128739" w:history="1">
-            <w:r>
-              <w:rPr>
-                <w:rStyle w:val="Hyperlink"/>
-                <w:rFonts w:cstheme="minorHAnsi"/>
-                <w:b/>
-                <w:bCs/>
-                <w:noProof/>
-              </w:rPr>
-              <w:t>6. Graphical User Interface Design</w:t>
-            </w:r>
-            <w:r>
-              <w:rPr>
-                <w:noProof/>
-                <w:webHidden/>
-              </w:rPr>
-              <w:tab/>
-            </w:r>
-            <w:r>
-              <w:rPr>
-                <w:noProof/>
-                <w:webHidden/>
-              </w:rPr>
-              <w:fldChar w:fldCharType="begin"/>
-            </w:r>
-            <w:r>
-              <w:rPr>
-                <w:noProof/>
-                <w:webHidden/>
-              </w:rPr>
-              <w:instrText xml:space="preserve"> PAGEREF _Toc8128739 \h </w:instrText>
-            </w:r>
-            <w:r>
-              <w:rPr>
-                <w:noProof/>
-                <w:webHidden/>
-              </w:rPr>
-            </w:r>
-            <w:r>
-              <w:rPr>
-                <w:noProof/>
-                <w:webHidden/>
-              </w:rPr>
-              <w:fldChar w:fldCharType="separate"/>
-            </w:r>
-            <w:r>
-              <w:rPr>
-                <w:noProof/>
-                <w:webHidden/>
-              </w:rPr>
-              <w:t>4</w:t>
-            </w:r>
-            <w:r>
-              <w:rPr>
-                <w:noProof/>
-                <w:webHidden/>
-              </w:rPr>
-              <w:fldChar w:fldCharType="end"/>
-            </w:r>
-          </w:hyperlink>
-        </w:p>
-        <w:p>
-          <w:pPr>
-            <w:pStyle w:val="TOC2"/>
-            <w:tabs>
-              <w:tab w:val="right" w:leader="dot" w:pos="9350"/>
-            </w:tabs>
-            <w:rPr>
-              <w:rFonts w:eastAsiaTheme="minorEastAsia"/>
-              <w:noProof/>
-            </w:rPr>
-          </w:pPr>
-          <w:hyperlink w:anchor="_Toc8128740" w:history="1">
-            <w:r>
-              <w:rPr>
-                <w:rStyle w:val="Hyperlink"/>
-                <w:rFonts w:ascii="Calibri" w:hAnsi="Calibri" w:cs="Calibri"/>
-                <w:iCs/>
-                <w:noProof/>
-              </w:rPr>
-              <w:t>6.1 Overview of User Interface</w:t>
-            </w:r>
-            <w:r>
-              <w:rPr>
-                <w:noProof/>
-                <w:webHidden/>
-              </w:rPr>
-              <w:tab/>
-            </w:r>
-            <w:r>
-              <w:rPr>
-                <w:noProof/>
-                <w:webHidden/>
-              </w:rPr>
-              <w:fldChar w:fldCharType="begin"/>
-            </w:r>
-            <w:r>
-              <w:rPr>
-                <w:noProof/>
-                <w:webHidden/>
-              </w:rPr>
-              <w:instrText xml:space="preserve"> PAGEREF _Toc8128740 \h </w:instrText>
-            </w:r>
-            <w:r>
-              <w:rPr>
-                <w:noProof/>
-                <w:webHidden/>
-              </w:rPr>
-            </w:r>
-            <w:r>
-              <w:rPr>
-                <w:noProof/>
-                <w:webHidden/>
-              </w:rPr>
-              <w:fldChar w:fldCharType="separate"/>
-            </w:r>
-            <w:r>
-              <w:rPr>
-                <w:noProof/>
-                <w:webHidden/>
-              </w:rPr>
-              <w:t>4</w:t>
-            </w:r>
-            <w:r>
-              <w:rPr>
-                <w:noProof/>
-                <w:webHidden/>
-              </w:rPr>
-              <w:fldChar w:fldCharType="end"/>
-            </w:r>
-          </w:hyperlink>
-        </w:p>
-        <w:p>
-          <w:pPr>
-            <w:pStyle w:val="TOC2"/>
-            <w:tabs>
-              <w:tab w:val="right" w:leader="dot" w:pos="9350"/>
-            </w:tabs>
-            <w:rPr>
-              <w:rFonts w:eastAsiaTheme="minorEastAsia"/>
-              <w:noProof/>
-            </w:rPr>
-          </w:pPr>
-          <w:hyperlink w:anchor="_Toc8128741" w:history="1">
-            <w:r>
-              <w:rPr>
-                <w:rStyle w:val="Hyperlink"/>
-                <w:rFonts w:ascii="Calibri" w:hAnsi="Calibri" w:cs="Calibri"/>
-                <w:iCs/>
-                <w:noProof/>
-              </w:rPr>
-              <w:t>6.2 Screen Images</w:t>
-            </w:r>
-            <w:r>
-              <w:rPr>
-                <w:noProof/>
-                <w:webHidden/>
-              </w:rPr>
-              <w:tab/>
-            </w:r>
-            <w:r>
-              <w:rPr>
-                <w:noProof/>
-                <w:webHidden/>
-              </w:rPr>
-              <w:fldChar w:fldCharType="begin"/>
-            </w:r>
-            <w:r>
-              <w:rPr>
-                <w:noProof/>
-                <w:webHidden/>
-              </w:rPr>
-              <w:instrText xml:space="preserve"> PAGEREF _Toc8128741 \h </w:instrText>
-            </w:r>
-            <w:r>
-              <w:rPr>
-                <w:noProof/>
-                <w:webHidden/>
-              </w:rPr>
-            </w:r>
-            <w:r>
-              <w:rPr>
-                <w:noProof/>
-                <w:webHidden/>
-              </w:rPr>
-              <w:fldChar w:fldCharType="separate"/>
-            </w:r>
-            <w:r>
-              <w:rPr>
-                <w:noProof/>
-                <w:webHidden/>
-              </w:rPr>
-              <w:t>4</w:t>
+              <w:t>19</w:t>
             </w:r>
             <w:r>
               <w:rPr>
@@ -1979,36 +2536,6 @@
     </w:p>
     <w:p>
       <w:pPr>
-        <w:rPr>
-          <w:b/>
-          <w:bCs/>
-          <w:sz w:val="36"/>
-          <w:szCs w:val="36"/>
-        </w:rPr>
-      </w:pPr>
-    </w:p>
-    <w:p>
-      <w:pPr>
-        <w:rPr>
-          <w:b/>
-          <w:bCs/>
-          <w:sz w:val="36"/>
-          <w:szCs w:val="36"/>
-        </w:rPr>
-      </w:pPr>
-    </w:p>
-    <w:p>
-      <w:pPr>
-        <w:rPr>
-          <w:b/>
-          <w:bCs/>
-          <w:sz w:val="36"/>
-          <w:szCs w:val="36"/>
-        </w:rPr>
-      </w:pPr>
-    </w:p>
-    <w:p>
-      <w:pPr>
         <w:pStyle w:val="Heading1"/>
         <w:spacing w:before="0" w:line="240" w:lineRule="auto"/>
         <w:ind w:left="360" w:hanging="360"/>
@@ -2021,7 +2548,7 @@
           <w:u w:val="single"/>
         </w:rPr>
       </w:pPr>
-      <w:bookmarkStart w:id="1" w:name="_Toc8128730"/>
+      <w:bookmarkStart w:id="1" w:name="_Toc8374197"/>
       <w:r>
         <w:rPr>
           <w:rFonts w:asciiTheme="minorHAnsi" w:hAnsiTheme="minorHAnsi" w:cstheme="minorHAnsi"/>
@@ -2058,7 +2585,7 @@
           <w:iCs/>
         </w:rPr>
       </w:pPr>
-      <w:bookmarkStart w:id="2" w:name="_Toc8128731"/>
+      <w:bookmarkStart w:id="2" w:name="_Toc8374198"/>
       <w:r>
         <w:rPr>
           <w:rFonts w:ascii="Calibri" w:hAnsi="Calibri" w:cs="Calibri"/>
@@ -2119,7 +2646,7 @@
           <w:iCs/>
         </w:rPr>
       </w:pPr>
-      <w:bookmarkStart w:id="3" w:name="_Toc8128732"/>
+      <w:bookmarkStart w:id="3" w:name="_Toc8374199"/>
       <w:r>
         <w:rPr>
           <w:rFonts w:ascii="Calibri" w:hAnsi="Calibri" w:cs="Calibri"/>
@@ -2153,7 +2680,7 @@
           <w:iCs/>
         </w:rPr>
       </w:pPr>
-      <w:bookmarkStart w:id="4" w:name="_Toc8128733"/>
+      <w:bookmarkStart w:id="4" w:name="_Toc8374200"/>
       <w:r>
         <w:rPr>
           <w:rFonts w:ascii="Calibri" w:hAnsi="Calibri" w:cs="Calibri"/>
@@ -2366,7 +2893,7 @@
           <w:u w:val="single"/>
         </w:rPr>
       </w:pPr>
-      <w:bookmarkStart w:id="5" w:name="_Toc8128734"/>
+      <w:bookmarkStart w:id="5" w:name="_Toc8374201"/>
       <w:r>
         <w:rPr>
           <w:rFonts w:asciiTheme="minorHAnsi" w:hAnsiTheme="minorHAnsi" w:cstheme="minorHAnsi"/>
@@ -2453,7 +2980,7 @@
           <w:u w:val="single"/>
         </w:rPr>
       </w:pPr>
-      <w:bookmarkStart w:id="6" w:name="_Toc8128735"/>
+      <w:bookmarkStart w:id="6" w:name="_Toc8374202"/>
       <w:r>
         <w:rPr>
           <w:rFonts w:asciiTheme="minorHAnsi" w:hAnsiTheme="minorHAnsi" w:cstheme="minorHAnsi"/>
@@ -2658,6 +3185,7 @@
           <w:iCs/>
         </w:rPr>
       </w:pPr>
+      <w:bookmarkStart w:id="7" w:name="_Toc8374203"/>
       <w:r>
         <w:rPr>
           <w:rFonts w:ascii="Calibri" w:hAnsi="Calibri" w:cs="Calibri"/>
@@ -2673,7 +3201,16 @@
           <w:i w:val="0"/>
           <w:iCs/>
         </w:rPr>
-        <w:t xml:space="preserve">Components: </w:t>
+        <w:t>Components:</w:t>
+      </w:r>
+      <w:bookmarkEnd w:id="7"/>
+      <w:r>
+        <w:rPr>
+          <w:rFonts w:ascii="Calibri" w:hAnsi="Calibri" w:cs="Calibri"/>
+          <w:i w:val="0"/>
+          <w:iCs/>
+        </w:rPr>
+        <w:t xml:space="preserve"> </w:t>
       </w:r>
     </w:p>
     <w:p>
@@ -2857,6 +3394,7 @@
           <w:iCs/>
         </w:rPr>
       </w:pPr>
+      <w:bookmarkStart w:id="8" w:name="_Toc8374204"/>
       <w:r>
         <w:rPr>
           <w:rFonts w:ascii="Calibri" w:hAnsi="Calibri" w:cs="Calibri"/>
@@ -2873,6 +3411,7 @@
         </w:rPr>
         <w:t>Allowed Processes:</w:t>
       </w:r>
+      <w:bookmarkEnd w:id="8"/>
     </w:p>
     <w:p>
       <w:pPr>
@@ -2883,6 +3422,7 @@
           <w:color w:val="000000" w:themeColor="text1"/>
         </w:rPr>
       </w:pPr>
+      <w:bookmarkStart w:id="9" w:name="_Toc8374205"/>
       <w:r>
         <w:rPr>
           <w:b/>
@@ -2891,6 +3431,7 @@
         </w:rPr>
         <w:t>3.2.1. Client processes:</w:t>
       </w:r>
+      <w:bookmarkEnd w:id="9"/>
     </w:p>
     <w:p>
       <w:pPr>
@@ -3142,6 +3683,7 @@
           <w:color w:val="000000" w:themeColor="text1"/>
         </w:rPr>
       </w:pPr>
+      <w:bookmarkStart w:id="10" w:name="_Toc8374206"/>
       <w:r>
         <w:rPr>
           <w:b/>
@@ -3158,6 +3700,7 @@
         </w:rPr>
         <w:t>Admin processes:</w:t>
       </w:r>
+      <w:bookmarkEnd w:id="10"/>
     </w:p>
     <w:p>
       <w:pPr>
@@ -3411,7 +3954,7 @@
           <w:u w:val="single"/>
         </w:rPr>
       </w:pPr>
-      <w:bookmarkStart w:id="7" w:name="_Toc8128736"/>
+      <w:bookmarkStart w:id="11" w:name="_Toc8374207"/>
       <w:r>
         <w:rPr>
           <w:rFonts w:asciiTheme="minorHAnsi" w:hAnsiTheme="minorHAnsi" w:cstheme="minorHAnsi"/>
@@ -3435,7 +3978,7 @@
         </w:rPr>
         <w:t>Data Design</w:t>
       </w:r>
-      <w:bookmarkEnd w:id="7"/>
+      <w:bookmarkEnd w:id="11"/>
       <w:r>
         <w:rPr>
           <w:rFonts w:asciiTheme="minorHAnsi" w:hAnsiTheme="minorHAnsi" w:cstheme="minorHAnsi"/>
@@ -3491,6 +4034,7 @@
           <w:iCs/>
         </w:rPr>
       </w:pPr>
+      <w:bookmarkStart w:id="12" w:name="_Toc8374208"/>
       <w:r>
         <w:rPr>
           <w:noProof/>
@@ -3561,6 +4105,7 @@
         </w:rPr>
         <w:t>Flow diagram of actors and their responsibilities</w:t>
       </w:r>
+      <w:bookmarkEnd w:id="12"/>
     </w:p>
     <w:p/>
     <w:p>
@@ -3588,6 +4133,7 @@
           <w:szCs w:val="26"/>
         </w:rPr>
       </w:pPr>
+      <w:bookmarkStart w:id="13" w:name="_Toc8374209"/>
       <w:r>
         <w:rPr>
           <w:rFonts w:asciiTheme="minorHAnsi" w:hAnsiTheme="minorHAnsi" w:cstheme="minorHAnsi"/>
@@ -3599,6 +4145,7 @@
         <w:lastRenderedPageBreak/>
         <w:t>4.1.1. Admin</w:t>
       </w:r>
+      <w:bookmarkEnd w:id="13"/>
     </w:p>
     <w:tbl>
       <w:tblPr>
@@ -4513,6 +5060,7 @@
           <w:szCs w:val="26"/>
         </w:rPr>
       </w:pPr>
+      <w:bookmarkStart w:id="14" w:name="_Toc8374210"/>
       <w:r>
         <w:rPr>
           <w:rFonts w:asciiTheme="minorHAnsi" w:hAnsiTheme="minorHAnsi" w:cstheme="minorHAnsi"/>
@@ -4544,6 +5092,7 @@
         </w:rPr>
         <w:t>Customer</w:t>
       </w:r>
+      <w:bookmarkEnd w:id="14"/>
     </w:p>
     <w:tbl>
       <w:tblPr>
@@ -5455,6 +6004,7 @@
           <w:iCs/>
         </w:rPr>
       </w:pPr>
+      <w:bookmarkStart w:id="15" w:name="_Toc8374211"/>
       <w:r>
         <w:rPr>
           <w:rFonts w:ascii="Calibri" w:hAnsi="Calibri" w:cs="Calibri"/>
@@ -5472,6 +6022,7 @@
         </w:rPr>
         <w:t>The Data model Entity Relationship Diagram description</w:t>
       </w:r>
+      <w:bookmarkEnd w:id="15"/>
     </w:p>
     <w:p/>
     <w:p>
@@ -5542,7 +6093,6 @@
       <w:r>
         <w:t>Internet Banking System is designed to allow our clients to manage and use his/her account/s and an admin to Manage and control all bank accounts, as shown the following ERD identify the system entities and their attributes, the actions which can be executed by those entities and the relationship between them including the degree and car</w:t>
       </w:r>
-      <w:bookmarkStart w:id="8" w:name="_Toc8128738"/>
       <w:r>
         <w:t>dinality of those relationships</w:t>
       </w:r>
@@ -5705,6 +6255,7 @@
         <w:pStyle w:val="Heading1"/>
         <w:spacing w:before="0" w:line="240" w:lineRule="auto"/>
       </w:pPr>
+      <w:bookmarkStart w:id="16" w:name="_Toc8374212"/>
       <w:r>
         <w:rPr>
           <w:rFonts w:asciiTheme="minorHAnsi" w:hAnsiTheme="minorHAnsi" w:cstheme="minorHAnsi"/>
@@ -5728,7 +6279,7 @@
         </w:rPr>
         <w:t>Component Design</w:t>
       </w:r>
-      <w:bookmarkEnd w:id="8"/>
+      <w:bookmarkEnd w:id="16"/>
       <w:r>
         <w:rPr>
           <w:rFonts w:asciiTheme="minorHAnsi" w:hAnsiTheme="minorHAnsi" w:cstheme="minorHAnsi"/>
@@ -5869,7 +6420,15 @@
         <w:t xml:space="preserve"> O</w:t>
       </w:r>
       <w:r>
-        <w:t>ur client must have a username, password, national id , mobile phone , email .</w:t>
+        <w:t xml:space="preserve">ur client must have a username, password, national </w:t>
+      </w:r>
+      <w:proofErr w:type="gramStart"/>
+      <w:r>
+        <w:t>id ,</w:t>
+      </w:r>
+      <w:proofErr w:type="gramEnd"/>
+      <w:r>
+        <w:t xml:space="preserve"> mobile phone , email .</w:t>
       </w:r>
     </w:p>
     <w:p>
@@ -5996,19 +6555,7 @@
               <w:rPr>
                 <w:rFonts w:ascii="Calibri" w:eastAsia="Times New Roman" w:hAnsi="Calibri" w:cs="Calibri"/>
               </w:rPr>
-              <w:t xml:space="preserve">DD_ </w:t>
-            </w:r>
-            <w:r>
-              <w:rPr>
-                <w:rFonts w:ascii="Calibri" w:eastAsia="Times New Roman" w:hAnsi="Calibri" w:cs="Calibri"/>
-              </w:rPr>
-              <w:t>CST</w:t>
-            </w:r>
-            <w:r>
-              <w:rPr>
-                <w:rFonts w:ascii="Calibri" w:eastAsia="Times New Roman" w:hAnsi="Calibri" w:cs="Calibri"/>
-              </w:rPr>
-              <w:t xml:space="preserve"> </w:t>
+              <w:t xml:space="preserve">DD_ CST </w:t>
             </w:r>
             <w:r>
               <w:rPr>
@@ -6040,10 +6587,7 @@
               <w:t>Client</w:t>
             </w:r>
             <w:r>
-              <w:t xml:space="preserve"> </w:t>
-            </w:r>
-            <w:r>
-              <w:t>class</w:t>
+              <w:t xml:space="preserve"> class</w:t>
             </w:r>
             <w:r>
               <w:t xml:space="preserve"> have password Attribute</w:t>
@@ -6077,13 +6621,7 @@
               <w:rPr>
                 <w:rFonts w:ascii="Calibri" w:eastAsia="Times New Roman" w:hAnsi="Calibri" w:cs="Calibri"/>
               </w:rPr>
-              <w:t xml:space="preserve">DD_ </w:t>
-            </w:r>
-            <w:r>
-              <w:rPr>
-                <w:rFonts w:ascii="Calibri" w:eastAsia="Times New Roman" w:hAnsi="Calibri" w:cs="Calibri"/>
-              </w:rPr>
-              <w:t>CST</w:t>
+              <w:t>DD_ CST</w:t>
             </w:r>
             <w:r>
               <w:rPr>
@@ -6115,10 +6653,7 @@
               <w:t>Clien</w:t>
             </w:r>
             <w:r>
-              <w:t xml:space="preserve">t </w:t>
-            </w:r>
-            <w:r>
-              <w:t xml:space="preserve">class </w:t>
+              <w:t xml:space="preserve">t class </w:t>
             </w:r>
             <w:r>
               <w:t xml:space="preserve">have </w:t>
@@ -6176,13 +6711,7 @@
               <w:rPr>
                 <w:rFonts w:ascii="Calibri" w:eastAsia="Times New Roman" w:hAnsi="Calibri" w:cs="Calibri"/>
               </w:rPr>
-              <w:t xml:space="preserve">DD_ </w:t>
-            </w:r>
-            <w:r>
-              <w:rPr>
-                <w:rFonts w:ascii="Calibri" w:eastAsia="Times New Roman" w:hAnsi="Calibri" w:cs="Calibri"/>
-              </w:rPr>
-              <w:t>CST</w:t>
+              <w:t>DD_ CST</w:t>
             </w:r>
             <w:r>
               <w:rPr>
@@ -6214,10 +6743,7 @@
               <w:t>Client</w:t>
             </w:r>
             <w:r>
-              <w:t xml:space="preserve"> </w:t>
-            </w:r>
-            <w:r>
-              <w:t>class</w:t>
+              <w:t xml:space="preserve"> class</w:t>
             </w:r>
             <w:r>
               <w:t xml:space="preserve"> have </w:t>
@@ -6328,13 +6854,7 @@
               <w:rPr>
                 <w:rFonts w:ascii="Calibri" w:eastAsia="Times New Roman" w:hAnsi="Calibri" w:cs="Calibri"/>
               </w:rPr>
-              <w:t>DD_</w:t>
-            </w:r>
-            <w:r>
-              <w:rPr>
-                <w:rFonts w:ascii="Calibri" w:eastAsia="Times New Roman" w:hAnsi="Calibri" w:cs="Calibri"/>
-              </w:rPr>
-              <w:t>Admin</w:t>
+              <w:t>DD_Admin</w:t>
             </w:r>
             <w:r>
               <w:rPr>
@@ -6365,10 +6885,7 @@
               <w:t xml:space="preserve"> class</w:t>
             </w:r>
             <w:r>
-              <w:t xml:space="preserve"> have admin </w:t>
-            </w:r>
-            <w:r>
-              <w:t>name Attribute</w:t>
+              <w:t xml:space="preserve"> have admin name Attribute</w:t>
             </w:r>
           </w:p>
         </w:tc>
@@ -6405,13 +6922,7 @@
               <w:rPr>
                 <w:rFonts w:ascii="Calibri" w:eastAsia="Times New Roman" w:hAnsi="Calibri" w:cs="Calibri"/>
               </w:rPr>
-              <w:t xml:space="preserve"> </w:t>
-            </w:r>
-            <w:r>
-              <w:rPr>
-                <w:rFonts w:ascii="Calibri" w:eastAsia="Times New Roman" w:hAnsi="Calibri" w:cs="Calibri"/>
-              </w:rPr>
-              <w:t>_</w:t>
+              <w:t xml:space="preserve"> _</w:t>
             </w:r>
             <w:r>
               <w:rPr>
@@ -6474,13 +6985,7 @@
               <w:rPr>
                 <w:rFonts w:ascii="Calibri" w:eastAsia="Times New Roman" w:hAnsi="Calibri" w:cs="Calibri"/>
               </w:rPr>
-              <w:t xml:space="preserve"> </w:t>
-            </w:r>
-            <w:r>
-              <w:rPr>
-                <w:rFonts w:ascii="Calibri" w:eastAsia="Times New Roman" w:hAnsi="Calibri" w:cs="Calibri"/>
-              </w:rPr>
-              <w:t>_</w:t>
+              <w:t xml:space="preserve"> _</w:t>
             </w:r>
             <w:r>
               <w:rPr>
@@ -6513,14 +7018,7 @@
                 <w:rFonts w:ascii="Calibri" w:eastAsia="Times New Roman" w:hAnsi="Calibri" w:cs="Calibri"/>
                 <w:color w:val="000000"/>
               </w:rPr>
-              <w:t>staff id</w:t>
-            </w:r>
-            <w:r>
-              <w:rPr>
-                <w:rFonts w:ascii="Calibri" w:eastAsia="Times New Roman" w:hAnsi="Calibri" w:cs="Calibri"/>
-                <w:color w:val="000000"/>
-              </w:rPr>
-              <w:t xml:space="preserve"> </w:t>
+              <w:t xml:space="preserve">staff id </w:t>
             </w:r>
             <w:r>
               <w:t>Attribute</w:t>
@@ -6567,13 +7065,7 @@
               <w:rPr>
                 <w:rFonts w:ascii="Calibri" w:eastAsia="Times New Roman" w:hAnsi="Calibri" w:cs="Calibri"/>
               </w:rPr>
-              <w:t xml:space="preserve"> </w:t>
-            </w:r>
-            <w:r>
-              <w:rPr>
-                <w:rFonts w:ascii="Calibri" w:eastAsia="Times New Roman" w:hAnsi="Calibri" w:cs="Calibri"/>
-              </w:rPr>
-              <w:t>_</w:t>
+              <w:t xml:space="preserve"> _</w:t>
             </w:r>
             <w:r>
               <w:rPr>
@@ -6658,13 +7150,7 @@
               <w:rPr>
                 <w:rFonts w:ascii="Calibri" w:eastAsia="Times New Roman" w:hAnsi="Calibri" w:cs="Calibri"/>
               </w:rPr>
-              <w:t xml:space="preserve"> </w:t>
-            </w:r>
-            <w:r>
-              <w:rPr>
-                <w:rFonts w:ascii="Calibri" w:eastAsia="Times New Roman" w:hAnsi="Calibri" w:cs="Calibri"/>
-              </w:rPr>
-              <w:t>_</w:t>
+              <w:t xml:space="preserve"> _</w:t>
             </w:r>
             <w:r>
               <w:rPr>
@@ -6755,13 +7241,7 @@
               <w:rPr>
                 <w:rFonts w:ascii="Calibri" w:eastAsia="Times New Roman" w:hAnsi="Calibri" w:cs="Calibri"/>
               </w:rPr>
-              <w:t xml:space="preserve"> </w:t>
-            </w:r>
-            <w:r>
-              <w:rPr>
-                <w:rFonts w:ascii="Calibri" w:eastAsia="Times New Roman" w:hAnsi="Calibri" w:cs="Calibri"/>
-              </w:rPr>
-              <w:t>_</w:t>
+              <w:t xml:space="preserve"> _</w:t>
             </w:r>
             <w:r>
               <w:rPr>
@@ -6830,13 +7310,7 @@
               <w:rPr>
                 <w:rFonts w:ascii="Calibri" w:eastAsia="Times New Roman" w:hAnsi="Calibri" w:cs="Calibri"/>
               </w:rPr>
-              <w:t>00</w:t>
-            </w:r>
-            <w:r>
-              <w:rPr>
-                <w:rFonts w:ascii="Calibri" w:eastAsia="Times New Roman" w:hAnsi="Calibri" w:cs="Calibri"/>
-              </w:rPr>
-              <w:t>7</w:t>
+              <w:t>007</w:t>
             </w:r>
           </w:p>
         </w:tc>
@@ -6899,13 +7373,7 @@
               <w:rPr>
                 <w:rFonts w:ascii="Calibri" w:eastAsia="Times New Roman" w:hAnsi="Calibri" w:cs="Calibri"/>
               </w:rPr>
-              <w:t>00</w:t>
-            </w:r>
-            <w:r>
-              <w:rPr>
-                <w:rFonts w:ascii="Calibri" w:eastAsia="Times New Roman" w:hAnsi="Calibri" w:cs="Calibri"/>
-              </w:rPr>
-              <w:t>8</w:t>
+              <w:t>008</w:t>
             </w:r>
           </w:p>
         </w:tc>
@@ -6956,15 +7424,7 @@
           <w:bCs/>
           <w:u w:val="single"/>
         </w:rPr>
-        <w:t>Account</w:t>
-      </w:r>
-      <w:r>
-        <w:rPr>
-          <w:b/>
-          <w:bCs/>
-          <w:u w:val="single"/>
-        </w:rPr>
-        <w:t xml:space="preserve"> </w:t>
+        <w:t xml:space="preserve">Account </w:t>
       </w:r>
       <w:r>
         <w:rPr>
@@ -7062,10 +7522,7 @@
           </w:tcPr>
           <w:p>
             <w:r>
-              <w:t>Account class</w:t>
-            </w:r>
-            <w:r>
-              <w:t xml:space="preserve"> have </w:t>
+              <w:t xml:space="preserve">Account class have </w:t>
             </w:r>
             <w:r>
               <w:t>account type</w:t>
@@ -7285,15 +7742,7 @@
           <w:bCs/>
           <w:u w:val="single"/>
         </w:rPr>
-        <w:t>Transaction</w:t>
-      </w:r>
-      <w:r>
-        <w:rPr>
-          <w:b/>
-          <w:bCs/>
-          <w:u w:val="single"/>
-        </w:rPr>
-        <w:t xml:space="preserve"> class</w:t>
+        <w:t>Transaction class</w:t>
       </w:r>
       <w:r>
         <w:rPr>
@@ -7359,13 +7808,7 @@
               <w:rPr>
                 <w:rFonts w:ascii="Calibri" w:eastAsia="Times New Roman" w:hAnsi="Calibri" w:cs="Calibri"/>
               </w:rPr>
-              <w:t>DD_</w:t>
-            </w:r>
-            <w:r>
-              <w:rPr>
-                <w:rFonts w:ascii="Calibri" w:eastAsia="Times New Roman" w:hAnsi="Calibri" w:cs="Calibri"/>
-              </w:rPr>
-              <w:t>TR</w:t>
+              <w:t>DD_TR</w:t>
             </w:r>
             <w:r>
               <w:rPr>
@@ -7387,16 +7830,7 @@
           </w:tcPr>
           <w:p>
             <w:r>
-              <w:t>T</w:t>
-            </w:r>
-            <w:r>
-              <w:t xml:space="preserve">ransaction class have type </w:t>
-            </w:r>
-            <w:r>
-              <w:t xml:space="preserve">of transaction </w:t>
-            </w:r>
-            <w:r>
-              <w:t>Attribute</w:t>
+              <w:t>Transaction class have type of transaction Attribute</w:t>
             </w:r>
           </w:p>
         </w:tc>
@@ -7433,13 +7867,7 @@
               <w:rPr>
                 <w:rFonts w:ascii="Calibri" w:eastAsia="Times New Roman" w:hAnsi="Calibri" w:cs="Calibri"/>
               </w:rPr>
-              <w:t xml:space="preserve"> </w:t>
-            </w:r>
-            <w:r>
-              <w:rPr>
-                <w:rFonts w:ascii="Calibri" w:eastAsia="Times New Roman" w:hAnsi="Calibri" w:cs="Calibri"/>
-              </w:rPr>
-              <w:t>_</w:t>
+              <w:t xml:space="preserve"> _</w:t>
             </w:r>
             <w:r>
               <w:rPr>
@@ -7462,13 +7890,7 @@
               </w:rPr>
             </w:pPr>
             <w:r>
-              <w:t xml:space="preserve">Transaction class have </w:t>
-            </w:r>
-            <w:r>
-              <w:t>time of transaction</w:t>
-            </w:r>
-            <w:r>
-              <w:t xml:space="preserve"> Attribute</w:t>
+              <w:t>Transaction class have time of transaction Attribute</w:t>
             </w:r>
           </w:p>
         </w:tc>
@@ -7505,13 +7927,7 @@
               <w:rPr>
                 <w:rFonts w:ascii="Calibri" w:eastAsia="Times New Roman" w:hAnsi="Calibri" w:cs="Calibri"/>
               </w:rPr>
-              <w:t xml:space="preserve"> </w:t>
-            </w:r>
-            <w:r>
-              <w:rPr>
-                <w:rFonts w:ascii="Calibri" w:eastAsia="Times New Roman" w:hAnsi="Calibri" w:cs="Calibri"/>
-              </w:rPr>
-              <w:t>_</w:t>
+              <w:t xml:space="preserve"> _</w:t>
             </w:r>
             <w:r>
               <w:rPr>
@@ -7541,14 +7957,7 @@
                 <w:rFonts w:ascii="Calibri" w:eastAsia="Times New Roman" w:hAnsi="Calibri" w:cs="Calibri"/>
                 <w:color w:val="000000"/>
               </w:rPr>
-              <w:t>date of transaction</w:t>
-            </w:r>
-            <w:r>
-              <w:rPr>
-                <w:rFonts w:ascii="Calibri" w:eastAsia="Times New Roman" w:hAnsi="Calibri" w:cs="Calibri"/>
-                <w:color w:val="000000"/>
-              </w:rPr>
-              <w:t xml:space="preserve"> </w:t>
+              <w:t xml:space="preserve">date of transaction </w:t>
             </w:r>
             <w:r>
               <w:t>Attribute</w:t>
@@ -7594,17 +8003,7 @@
           <w:szCs w:val="24"/>
           <w:u w:val="single"/>
         </w:rPr>
-        <w:t>Transfer</w:t>
-      </w:r>
-      <w:r>
-        <w:rPr>
-          <w:b/>
-          <w:bCs/>
-          <w:sz w:val="24"/>
-          <w:szCs w:val="24"/>
-          <w:u w:val="single"/>
-        </w:rPr>
-        <w:t xml:space="preserve"> class</w:t>
+        <w:t>Transfer class</w:t>
       </w:r>
       <w:r>
         <w:rPr>
@@ -7670,13 +8069,7 @@
               <w:rPr>
                 <w:rFonts w:ascii="Calibri" w:eastAsia="Times New Roman" w:hAnsi="Calibri" w:cs="Calibri"/>
               </w:rPr>
-              <w:t>DD_T</w:t>
-            </w:r>
-            <w:r>
-              <w:rPr>
-                <w:rFonts w:ascii="Calibri" w:eastAsia="Times New Roman" w:hAnsi="Calibri" w:cs="Calibri"/>
-              </w:rPr>
-              <w:t>rans</w:t>
+              <w:t>DD_Trans</w:t>
             </w:r>
             <w:r>
               <w:rPr>
@@ -7698,16 +8091,7 @@
           </w:tcPr>
           <w:p>
             <w:r>
-              <w:t xml:space="preserve">Transfer </w:t>
-            </w:r>
-            <w:r>
-              <w:t xml:space="preserve"> class have </w:t>
-            </w:r>
-            <w:r>
-              <w:t>account id</w:t>
-            </w:r>
-            <w:r>
-              <w:t xml:space="preserve"> Attribute</w:t>
+              <w:t>Transfer  class have account id Attribute</w:t>
             </w:r>
           </w:p>
         </w:tc>
@@ -7744,13 +8128,7 @@
               <w:rPr>
                 <w:rFonts w:ascii="Calibri" w:eastAsia="Times New Roman" w:hAnsi="Calibri" w:cs="Calibri"/>
               </w:rPr>
-              <w:t xml:space="preserve"> </w:t>
-            </w:r>
-            <w:r>
-              <w:rPr>
-                <w:rFonts w:ascii="Calibri" w:eastAsia="Times New Roman" w:hAnsi="Calibri" w:cs="Calibri"/>
-              </w:rPr>
-              <w:t>_</w:t>
+              <w:t xml:space="preserve"> _</w:t>
             </w:r>
             <w:r>
               <w:rPr>
@@ -7773,13 +8151,7 @@
               </w:rPr>
             </w:pPr>
             <w:r>
-              <w:t xml:space="preserve">Transfer  class have </w:t>
-            </w:r>
-            <w:r>
-              <w:t>bank name</w:t>
-            </w:r>
-            <w:r>
-              <w:t xml:space="preserve"> Attribute</w:t>
+              <w:t>Transfer  class have bank name Attribute</w:t>
             </w:r>
           </w:p>
         </w:tc>
@@ -7816,13 +8188,7 @@
               <w:rPr>
                 <w:rFonts w:ascii="Calibri" w:eastAsia="Times New Roman" w:hAnsi="Calibri" w:cs="Calibri"/>
               </w:rPr>
-              <w:t xml:space="preserve"> </w:t>
-            </w:r>
-            <w:r>
-              <w:rPr>
-                <w:rFonts w:ascii="Calibri" w:eastAsia="Times New Roman" w:hAnsi="Calibri" w:cs="Calibri"/>
-              </w:rPr>
-              <w:t>_</w:t>
+              <w:t xml:space="preserve"> _</w:t>
             </w:r>
             <w:r>
               <w:rPr>
@@ -7858,14 +8224,7 @@
                 <w:rFonts w:ascii="Calibri" w:eastAsia="Times New Roman" w:hAnsi="Calibri" w:cs="Calibri"/>
                 <w:color w:val="000000"/>
               </w:rPr>
-              <w:t>amount of money</w:t>
-            </w:r>
-            <w:r>
-              <w:rPr>
-                <w:rFonts w:ascii="Calibri" w:eastAsia="Times New Roman" w:hAnsi="Calibri" w:cs="Calibri"/>
-                <w:color w:val="000000"/>
-              </w:rPr>
-              <w:t xml:space="preserve"> </w:t>
+              <w:t xml:space="preserve">amount of money </w:t>
             </w:r>
             <w:r>
               <w:t>Attribute</w:t>
@@ -7987,13 +8346,7 @@
               <w:rPr>
                 <w:rFonts w:ascii="Calibri" w:eastAsia="Times New Roman" w:hAnsi="Calibri" w:cs="Calibri"/>
               </w:rPr>
-              <w:t>DD_</w:t>
-            </w:r>
-            <w:r>
-              <w:rPr>
-                <w:rFonts w:ascii="Calibri" w:eastAsia="Times New Roman" w:hAnsi="Calibri" w:cs="Calibri"/>
-              </w:rPr>
-              <w:t>PR</w:t>
+              <w:t>DD_PR</w:t>
             </w:r>
             <w:r>
               <w:rPr>
@@ -8046,13 +8399,7 @@
               <w:rPr>
                 <w:rFonts w:ascii="Calibri" w:eastAsia="Times New Roman" w:hAnsi="Calibri" w:cs="Calibri"/>
               </w:rPr>
-              <w:t xml:space="preserve">DD_ </w:t>
-            </w:r>
-            <w:r>
-              <w:rPr>
-                <w:rFonts w:ascii="Calibri" w:eastAsia="Times New Roman" w:hAnsi="Calibri" w:cs="Calibri"/>
-              </w:rPr>
-              <w:t>PR</w:t>
+              <w:t>DD_ PR</w:t>
             </w:r>
             <w:r>
               <w:rPr>
@@ -8081,16 +8428,7 @@
               </w:rPr>
             </w:pPr>
             <w:r>
-              <w:t xml:space="preserve">Transfer class have </w:t>
-            </w:r>
-            <w:r>
-              <w:t>duration</w:t>
-            </w:r>
-            <w:r>
-              <w:t xml:space="preserve"> Attribute</w:t>
-            </w:r>
-            <w:r>
-              <w:t>.</w:t>
+              <w:t>Transfer class have duration Attribute.</w:t>
             </w:r>
           </w:p>
         </w:tc>
@@ -8121,13 +8459,7 @@
               <w:rPr>
                 <w:rFonts w:ascii="Calibri" w:eastAsia="Times New Roman" w:hAnsi="Calibri" w:cs="Calibri"/>
               </w:rPr>
-              <w:t xml:space="preserve">DD_ </w:t>
-            </w:r>
-            <w:r>
-              <w:rPr>
-                <w:rFonts w:ascii="Calibri" w:eastAsia="Times New Roman" w:hAnsi="Calibri" w:cs="Calibri"/>
-              </w:rPr>
-              <w:t>PR</w:t>
+              <w:t>DD_ PR</w:t>
             </w:r>
             <w:r>
               <w:rPr>
@@ -8163,14 +8495,7 @@
                 <w:rFonts w:ascii="Calibri" w:eastAsia="Times New Roman" w:hAnsi="Calibri" w:cs="Calibri"/>
                 <w:color w:val="000000"/>
               </w:rPr>
-              <w:t>number of displayed transaction</w:t>
-            </w:r>
-            <w:r>
-              <w:rPr>
-                <w:rFonts w:ascii="Calibri" w:eastAsia="Times New Roman" w:hAnsi="Calibri" w:cs="Calibri"/>
-                <w:color w:val="000000"/>
-              </w:rPr>
-              <w:t xml:space="preserve"> </w:t>
+              <w:t xml:space="preserve">number of displayed transaction </w:t>
             </w:r>
             <w:r>
               <w:t>Attribute</w:t>
@@ -8186,6 +8511,90 @@
         </w:tc>
       </w:tr>
     </w:tbl>
+    <w:p>
+      <w:pPr>
+        <w:spacing w:after="0" w:line="240" w:lineRule="auto"/>
+        <w:ind w:left="720"/>
+      </w:pPr>
+    </w:p>
+    <w:p>
+      <w:pPr>
+        <w:spacing w:after="0" w:line="240" w:lineRule="auto"/>
+        <w:ind w:left="720"/>
+      </w:pPr>
+    </w:p>
+    <w:p>
+      <w:pPr>
+        <w:spacing w:after="0" w:line="240" w:lineRule="auto"/>
+        <w:ind w:left="720"/>
+      </w:pPr>
+    </w:p>
+    <w:p>
+      <w:pPr>
+        <w:spacing w:after="0" w:line="240" w:lineRule="auto"/>
+        <w:ind w:left="720"/>
+      </w:pPr>
+    </w:p>
+    <w:p>
+      <w:pPr>
+        <w:spacing w:after="0" w:line="240" w:lineRule="auto"/>
+        <w:ind w:left="720"/>
+      </w:pPr>
+    </w:p>
+    <w:p>
+      <w:pPr>
+        <w:spacing w:after="0" w:line="240" w:lineRule="auto"/>
+        <w:ind w:left="720"/>
+      </w:pPr>
+    </w:p>
+    <w:p>
+      <w:pPr>
+        <w:spacing w:after="0" w:line="240" w:lineRule="auto"/>
+        <w:ind w:left="720"/>
+      </w:pPr>
+    </w:p>
+    <w:p>
+      <w:pPr>
+        <w:spacing w:after="0" w:line="240" w:lineRule="auto"/>
+        <w:ind w:left="720"/>
+      </w:pPr>
+    </w:p>
+    <w:p>
+      <w:pPr>
+        <w:spacing w:after="0" w:line="240" w:lineRule="auto"/>
+        <w:ind w:left="720"/>
+      </w:pPr>
+    </w:p>
+    <w:p>
+      <w:pPr>
+        <w:spacing w:after="0" w:line="240" w:lineRule="auto"/>
+        <w:ind w:left="720"/>
+      </w:pPr>
+    </w:p>
+    <w:p>
+      <w:pPr>
+        <w:spacing w:after="0" w:line="240" w:lineRule="auto"/>
+        <w:ind w:left="720"/>
+      </w:pPr>
+    </w:p>
+    <w:p>
+      <w:pPr>
+        <w:spacing w:after="0" w:line="240" w:lineRule="auto"/>
+        <w:ind w:left="720"/>
+      </w:pPr>
+    </w:p>
+    <w:p>
+      <w:pPr>
+        <w:spacing w:after="0" w:line="240" w:lineRule="auto"/>
+        <w:ind w:left="720"/>
+      </w:pPr>
+    </w:p>
+    <w:p>
+      <w:pPr>
+        <w:spacing w:after="0" w:line="240" w:lineRule="auto"/>
+        <w:ind w:left="720"/>
+      </w:pPr>
+    </w:p>
     <w:p>
       <w:pPr>
         <w:spacing w:after="0" w:line="240" w:lineRule="auto"/>
@@ -8206,7 +8615,7 @@
           <w:u w:val="single"/>
         </w:rPr>
       </w:pPr>
-      <w:bookmarkStart w:id="9" w:name="_Toc8128739"/>
+      <w:bookmarkStart w:id="17" w:name="_Toc8374213"/>
       <w:r>
         <w:rPr>
           <w:rFonts w:asciiTheme="minorHAnsi" w:hAnsiTheme="minorHAnsi" w:cstheme="minorHAnsi"/>
@@ -8216,6 +8625,7 @@
           <w:sz w:val="28"/>
           <w:u w:val="single"/>
         </w:rPr>
+        <w:lastRenderedPageBreak/>
         <w:t xml:space="preserve">6. </w:t>
       </w:r>
       <w:r>
@@ -8229,7 +8639,7 @@
         </w:rPr>
         <w:t>Graphical User Interface Design</w:t>
       </w:r>
-      <w:bookmarkEnd w:id="9"/>
+      <w:bookmarkEnd w:id="17"/>
       <w:r>
         <w:rPr>
           <w:rFonts w:asciiTheme="minorHAnsi" w:hAnsiTheme="minorHAnsi" w:cstheme="minorHAnsi"/>
@@ -8242,197 +8652,1697 @@
         <w:t xml:space="preserve"> </w:t>
       </w:r>
     </w:p>
-    <w:p>
-      <w:pPr>
-        <w:pStyle w:val="Heading2"/>
-        <w:spacing w:before="0"/>
-        <w:ind w:left="1260" w:hanging="576"/>
-        <w:rPr>
-          <w:rFonts w:ascii="Calibri" w:hAnsi="Calibri" w:cs="Calibri"/>
-          <w:i w:val="0"/>
-          <w:iCs/>
-        </w:rPr>
-      </w:pPr>
-      <w:bookmarkStart w:id="10" w:name="_Toc8128740"/>
-      <w:r>
-        <w:rPr>
-          <w:rFonts w:ascii="Calibri" w:hAnsi="Calibri" w:cs="Calibri"/>
-          <w:i w:val="0"/>
-          <w:iCs/>
-        </w:rPr>
-        <w:t>6.1 Overview of User Interface</w:t>
-      </w:r>
-      <w:bookmarkEnd w:id="10"/>
-      <w:r>
-        <w:rPr>
-          <w:rFonts w:ascii="Calibri" w:hAnsi="Calibri" w:cs="Calibri"/>
-          <w:i w:val="0"/>
-          <w:iCs/>
-        </w:rPr>
-        <w:t xml:space="preserve"> </w:t>
-      </w:r>
-    </w:p>
+    <w:tbl>
+      <w:tblPr>
+        <w:tblStyle w:val="TableGrid"/>
+        <w:tblW w:w="10265" w:type="dxa"/>
+        <w:tblLook w:val="04A0" w:firstRow="1" w:lastRow="0" w:firstColumn="1" w:lastColumn="0" w:noHBand="0" w:noVBand="1"/>
+      </w:tblPr>
+      <w:tblGrid>
+        <w:gridCol w:w="2368"/>
+        <w:gridCol w:w="7897"/>
+      </w:tblGrid>
+      <w:tr>
+        <w:tc>
+          <w:tcPr>
+            <w:tcW w:w="2368" w:type="dxa"/>
+          </w:tcPr>
+          <w:p>
+            <w:r>
+              <w:t>Design Requirement ID</w:t>
+            </w:r>
+          </w:p>
+        </w:tc>
+        <w:tc>
+          <w:tcPr>
+            <w:tcW w:w="7897" w:type="dxa"/>
+          </w:tcPr>
+          <w:p>
+            <w:r>
+              <w:t>Description</w:t>
+            </w:r>
+          </w:p>
+        </w:tc>
+      </w:tr>
+      <w:tr>
+        <w:tc>
+          <w:tcPr>
+            <w:tcW w:w="2368" w:type="dxa"/>
+            <w:vAlign w:val="center"/>
+          </w:tcPr>
+          <w:p>
+            <w:pPr>
+              <w:ind w:left="360"/>
+            </w:pPr>
+            <w:r>
+              <w:t>Bank_SYS_DSN_001</w:t>
+            </w:r>
+          </w:p>
+        </w:tc>
+        <w:tc>
+          <w:tcPr>
+            <w:tcW w:w="7897" w:type="dxa"/>
+            <w:vAlign w:val="center"/>
+          </w:tcPr>
+          <w:p>
+            <w:pPr>
+              <w:ind w:left="360"/>
+            </w:pPr>
+            <w:r>
+              <w:t xml:space="preserve">       Login page: First page displays if customer entered URL of our bank.</w:t>
+            </w:r>
+          </w:p>
+          <w:p>
+            <w:pPr>
+              <w:ind w:left="360"/>
+            </w:pPr>
+            <w:r>
+              <w:rPr>
+                <w:noProof/>
+              </w:rPr>
+              <w:drawing>
+                <wp:inline distT="0" distB="0" distL="0" distR="0" wp14:anchorId="2078C02D" wp14:editId="5371374B">
+                  <wp:extent cx="4411463" cy="2088515"/>
+                  <wp:effectExtent l="0" t="0" r="8255" b="6985"/>
+                  <wp:docPr id="15" name="Picture 15"/>
+                  <wp:cNvGraphicFramePr>
+                    <a:graphicFrameLocks xmlns:a="http://schemas.openxmlformats.org/drawingml/2006/main" noChangeAspect="1"/>
+                  </wp:cNvGraphicFramePr>
+                  <a:graphic xmlns:a="http://schemas.openxmlformats.org/drawingml/2006/main">
+                    <a:graphicData uri="http://schemas.openxmlformats.org/drawingml/2006/picture">
+                      <pic:pic xmlns:pic="http://schemas.openxmlformats.org/drawingml/2006/picture">
+                        <pic:nvPicPr>
+                          <pic:cNvPr id="1" name=""/>
+                          <pic:cNvPicPr/>
+                        </pic:nvPicPr>
+                        <pic:blipFill>
+                          <a:blip r:embed="rId25"/>
+                          <a:stretch>
+                            <a:fillRect/>
+                          </a:stretch>
+                        </pic:blipFill>
+                        <pic:spPr>
+                          <a:xfrm>
+                            <a:off x="0" y="0"/>
+                            <a:ext cx="4435136" cy="2099722"/>
+                          </a:xfrm>
+                          <a:prstGeom prst="rect">
+                            <a:avLst/>
+                          </a:prstGeom>
+                        </pic:spPr>
+                      </pic:pic>
+                    </a:graphicData>
+                  </a:graphic>
+                </wp:inline>
+              </w:drawing>
+            </w:r>
+          </w:p>
+        </w:tc>
+      </w:tr>
+      <w:tr>
+        <w:trPr>
+          <w:trHeight w:val="4427"/>
+        </w:trPr>
+        <w:tc>
+          <w:tcPr>
+            <w:tcW w:w="2368" w:type="dxa"/>
+            <w:vAlign w:val="center"/>
+          </w:tcPr>
+          <w:p>
+            <w:pPr>
+              <w:ind w:left="360"/>
+            </w:pPr>
+            <w:r>
+              <w:t>Bank_SYS_DSN_002</w:t>
+            </w:r>
+          </w:p>
+        </w:tc>
+        <w:tc>
+          <w:tcPr>
+            <w:tcW w:w="7897" w:type="dxa"/>
+            <w:vAlign w:val="center"/>
+          </w:tcPr>
+          <w:p>
+            <w:pPr>
+              <w:ind w:left="360"/>
+            </w:pPr>
+            <w:r>
+              <w:t>Register page: Register page displays if customer doesn’t have an account yet and press on register button in login page.</w:t>
+            </w:r>
+          </w:p>
+          <w:p>
+            <w:pPr>
+              <w:ind w:left="360"/>
+            </w:pPr>
+            <w:r>
+              <w:rPr>
+                <w:noProof/>
+              </w:rPr>
+              <w:drawing>
+                <wp:inline distT="0" distB="0" distL="0" distR="0" wp14:anchorId="00145226" wp14:editId="26A031FB">
+                  <wp:extent cx="4429125" cy="2546733"/>
+                  <wp:effectExtent l="0" t="0" r="0" b="6350"/>
+                  <wp:docPr id="16" name="Picture 16"/>
+                  <wp:cNvGraphicFramePr>
+                    <a:graphicFrameLocks xmlns:a="http://schemas.openxmlformats.org/drawingml/2006/main" noChangeAspect="1"/>
+                  </wp:cNvGraphicFramePr>
+                  <a:graphic xmlns:a="http://schemas.openxmlformats.org/drawingml/2006/main">
+                    <a:graphicData uri="http://schemas.openxmlformats.org/drawingml/2006/picture">
+                      <pic:pic xmlns:pic="http://schemas.openxmlformats.org/drawingml/2006/picture">
+                        <pic:nvPicPr>
+                          <pic:cNvPr id="1" name=""/>
+                          <pic:cNvPicPr/>
+                        </pic:nvPicPr>
+                        <pic:blipFill>
+                          <a:blip r:embed="rId26"/>
+                          <a:stretch>
+                            <a:fillRect/>
+                          </a:stretch>
+                        </pic:blipFill>
+                        <pic:spPr>
+                          <a:xfrm>
+                            <a:off x="0" y="0"/>
+                            <a:ext cx="4449112" cy="2558226"/>
+                          </a:xfrm>
+                          <a:prstGeom prst="rect">
+                            <a:avLst/>
+                          </a:prstGeom>
+                        </pic:spPr>
+                      </pic:pic>
+                    </a:graphicData>
+                  </a:graphic>
+                </wp:inline>
+              </w:drawing>
+            </w:r>
+          </w:p>
+        </w:tc>
+      </w:tr>
+      <w:tr>
+        <w:tc>
+          <w:tcPr>
+            <w:tcW w:w="2368" w:type="dxa"/>
+            <w:vAlign w:val="center"/>
+          </w:tcPr>
+          <w:p>
+            <w:pPr>
+              <w:ind w:left="360"/>
+            </w:pPr>
+            <w:r>
+              <w:t>Bank_SYS_DSN_003</w:t>
+            </w:r>
+          </w:p>
+        </w:tc>
+        <w:tc>
+          <w:tcPr>
+            <w:tcW w:w="7897" w:type="dxa"/>
+            <w:vAlign w:val="center"/>
+          </w:tcPr>
+          <w:p>
+            <w:pPr>
+              <w:ind w:left="360"/>
+            </w:pPr>
+            <w:r>
+              <w:rPr>
+                <w:noProof/>
+              </w:rPr>
+              <w:drawing>
+                <wp:anchor distT="0" distB="0" distL="114300" distR="114300" simplePos="0" relativeHeight="251669504" behindDoc="0" locked="0" layoutInCell="1" allowOverlap="1">
+                  <wp:simplePos x="0" y="0"/>
+                  <wp:positionH relativeFrom="column">
+                    <wp:posOffset>228600</wp:posOffset>
+                  </wp:positionH>
+                  <wp:positionV relativeFrom="paragraph">
+                    <wp:posOffset>347980</wp:posOffset>
+                  </wp:positionV>
+                  <wp:extent cx="4457700" cy="2032635"/>
+                  <wp:effectExtent l="0" t="0" r="0" b="5715"/>
+                  <wp:wrapThrough wrapText="bothSides">
+                    <wp:wrapPolygon edited="0">
+                      <wp:start x="0" y="0"/>
+                      <wp:lineTo x="0" y="21458"/>
+                      <wp:lineTo x="21508" y="21458"/>
+                      <wp:lineTo x="21508" y="0"/>
+                      <wp:lineTo x="0" y="0"/>
+                    </wp:wrapPolygon>
+                  </wp:wrapThrough>
+                  <wp:docPr id="17" name="Picture 17"/>
+                  <wp:cNvGraphicFramePr>
+                    <a:graphicFrameLocks xmlns:a="http://schemas.openxmlformats.org/drawingml/2006/main" noChangeAspect="1"/>
+                  </wp:cNvGraphicFramePr>
+                  <a:graphic xmlns:a="http://schemas.openxmlformats.org/drawingml/2006/main">
+                    <a:graphicData uri="http://schemas.openxmlformats.org/drawingml/2006/picture">
+                      <pic:pic xmlns:pic="http://schemas.openxmlformats.org/drawingml/2006/picture">
+                        <pic:nvPicPr>
+                          <pic:cNvPr id="1" name=""/>
+                          <pic:cNvPicPr/>
+                        </pic:nvPicPr>
+                        <pic:blipFill>
+                          <a:blip r:embed="rId27">
+                            <a:extLst>
+                              <a:ext uri="{28A0092B-C50C-407E-A947-70E740481C1C}">
+                                <a14:useLocalDpi xmlns:a14="http://schemas.microsoft.com/office/drawing/2010/main" val="0"/>
+                              </a:ext>
+                            </a:extLst>
+                          </a:blip>
+                          <a:stretch>
+                            <a:fillRect/>
+                          </a:stretch>
+                        </pic:blipFill>
+                        <pic:spPr>
+                          <a:xfrm>
+                            <a:off x="0" y="0"/>
+                            <a:ext cx="4457700" cy="2032635"/>
+                          </a:xfrm>
+                          <a:prstGeom prst="rect">
+                            <a:avLst/>
+                          </a:prstGeom>
+                        </pic:spPr>
+                      </pic:pic>
+                    </a:graphicData>
+                  </a:graphic>
+                  <wp14:sizeRelH relativeFrom="page">
+                    <wp14:pctWidth>0</wp14:pctWidth>
+                  </wp14:sizeRelH>
+                  <wp14:sizeRelV relativeFrom="page">
+                    <wp14:pctHeight>0</wp14:pctHeight>
+                  </wp14:sizeRelV>
+                </wp:anchor>
+              </w:drawing>
+            </w:r>
+            <w:r>
+              <w:t xml:space="preserve">Register page error: Register page displays if customer data </w:t>
+            </w:r>
+            <w:r>
+              <w:t>violate</w:t>
+            </w:r>
+            <w:r>
+              <w:t xml:space="preserve">s any constrains. </w:t>
+            </w:r>
+          </w:p>
+          <w:p>
+            <w:pPr>
+              <w:ind w:left="360"/>
+            </w:pPr>
+          </w:p>
+        </w:tc>
+      </w:tr>
+      <w:tr>
+        <w:tc>
+          <w:tcPr>
+            <w:tcW w:w="2368" w:type="dxa"/>
+            <w:vAlign w:val="center"/>
+          </w:tcPr>
+          <w:p>
+            <w:pPr>
+              <w:ind w:left="360"/>
+            </w:pPr>
+            <w:r>
+              <w:lastRenderedPageBreak/>
+              <w:t>Bank_SYS_DSN_004</w:t>
+            </w:r>
+          </w:p>
+        </w:tc>
+        <w:tc>
+          <w:tcPr>
+            <w:tcW w:w="7897" w:type="dxa"/>
+            <w:vAlign w:val="center"/>
+          </w:tcPr>
+          <w:p>
+            <w:pPr>
+              <w:ind w:left="360"/>
+            </w:pPr>
+            <w:r>
+              <w:t>Verification code page: Verification code page displays for customer to enter the code which he received in SMS on his phone number.</w:t>
+            </w:r>
+          </w:p>
+          <w:p>
+            <w:pPr>
+              <w:rPr>
+                <w:noProof/>
+              </w:rPr>
+            </w:pPr>
+            <w:r>
+              <w:rPr>
+                <w:noProof/>
+              </w:rPr>
+              <w:drawing>
+                <wp:anchor distT="0" distB="0" distL="114300" distR="114300" simplePos="0" relativeHeight="251670528" behindDoc="0" locked="0" layoutInCell="1" allowOverlap="1">
+                  <wp:simplePos x="0" y="0"/>
+                  <wp:positionH relativeFrom="column">
+                    <wp:posOffset>-4579620</wp:posOffset>
+                  </wp:positionH>
+                  <wp:positionV relativeFrom="paragraph">
+                    <wp:posOffset>100965</wp:posOffset>
+                  </wp:positionV>
+                  <wp:extent cx="4583430" cy="3168015"/>
+                  <wp:effectExtent l="0" t="0" r="7620" b="0"/>
+                  <wp:wrapThrough wrapText="bothSides">
+                    <wp:wrapPolygon edited="0">
+                      <wp:start x="0" y="0"/>
+                      <wp:lineTo x="0" y="21431"/>
+                      <wp:lineTo x="21546" y="21431"/>
+                      <wp:lineTo x="21546" y="0"/>
+                      <wp:lineTo x="0" y="0"/>
+                    </wp:wrapPolygon>
+                  </wp:wrapThrough>
+                  <wp:docPr id="27" name="Picture 27"/>
+                  <wp:cNvGraphicFramePr>
+                    <a:graphicFrameLocks xmlns:a="http://schemas.openxmlformats.org/drawingml/2006/main" noChangeAspect="1"/>
+                  </wp:cNvGraphicFramePr>
+                  <a:graphic xmlns:a="http://schemas.openxmlformats.org/drawingml/2006/main">
+                    <a:graphicData uri="http://schemas.openxmlformats.org/drawingml/2006/picture">
+                      <pic:pic xmlns:pic="http://schemas.openxmlformats.org/drawingml/2006/picture">
+                        <pic:nvPicPr>
+                          <pic:cNvPr id="1" name=""/>
+                          <pic:cNvPicPr/>
+                        </pic:nvPicPr>
+                        <pic:blipFill>
+                          <a:blip r:embed="rId28">
+                            <a:extLst>
+                              <a:ext uri="{28A0092B-C50C-407E-A947-70E740481C1C}">
+                                <a14:useLocalDpi xmlns:a14="http://schemas.microsoft.com/office/drawing/2010/main" val="0"/>
+                              </a:ext>
+                            </a:extLst>
+                          </a:blip>
+                          <a:stretch>
+                            <a:fillRect/>
+                          </a:stretch>
+                        </pic:blipFill>
+                        <pic:spPr>
+                          <a:xfrm>
+                            <a:off x="0" y="0"/>
+                            <a:ext cx="4583430" cy="3168015"/>
+                          </a:xfrm>
+                          <a:prstGeom prst="rect">
+                            <a:avLst/>
+                          </a:prstGeom>
+                        </pic:spPr>
+                      </pic:pic>
+                    </a:graphicData>
+                  </a:graphic>
+                  <wp14:sizeRelH relativeFrom="page">
+                    <wp14:pctWidth>0</wp14:pctWidth>
+                  </wp14:sizeRelH>
+                  <wp14:sizeRelV relativeFrom="page">
+                    <wp14:pctHeight>0</wp14:pctHeight>
+                  </wp14:sizeRelV>
+                </wp:anchor>
+              </w:drawing>
+            </w:r>
+          </w:p>
+        </w:tc>
+      </w:tr>
+      <w:tr>
+        <w:tc>
+          <w:tcPr>
+            <w:tcW w:w="2368" w:type="dxa"/>
+            <w:vAlign w:val="center"/>
+          </w:tcPr>
+          <w:p>
+            <w:pPr>
+              <w:ind w:left="360"/>
+            </w:pPr>
+            <w:r>
+              <w:t>Bank_SYS_DSN_005</w:t>
+            </w:r>
+          </w:p>
+        </w:tc>
+        <w:tc>
+          <w:tcPr>
+            <w:tcW w:w="7897" w:type="dxa"/>
+            <w:vAlign w:val="center"/>
+          </w:tcPr>
+          <w:p>
+            <w:pPr>
+              <w:ind w:left="360"/>
+            </w:pPr>
+          </w:p>
+          <w:p>
+            <w:r>
+              <w:rPr>
+                <w:noProof/>
+              </w:rPr>
+              <w:drawing>
+                <wp:anchor distT="0" distB="0" distL="114300" distR="114300" simplePos="0" relativeHeight="251671552" behindDoc="0" locked="0" layoutInCell="1" allowOverlap="1">
+                  <wp:simplePos x="0" y="0"/>
+                  <wp:positionH relativeFrom="column">
+                    <wp:posOffset>-34290</wp:posOffset>
+                  </wp:positionH>
+                  <wp:positionV relativeFrom="paragraph">
+                    <wp:posOffset>341630</wp:posOffset>
+                  </wp:positionV>
+                  <wp:extent cx="4877435" cy="3667760"/>
+                  <wp:effectExtent l="0" t="0" r="0" b="8890"/>
+                  <wp:wrapThrough wrapText="bothSides">
+                    <wp:wrapPolygon edited="0">
+                      <wp:start x="0" y="0"/>
+                      <wp:lineTo x="0" y="21540"/>
+                      <wp:lineTo x="21513" y="21540"/>
+                      <wp:lineTo x="21513" y="0"/>
+                      <wp:lineTo x="0" y="0"/>
+                    </wp:wrapPolygon>
+                  </wp:wrapThrough>
+                  <wp:docPr id="28" name="Picture 28"/>
+                  <wp:cNvGraphicFramePr>
+                    <a:graphicFrameLocks xmlns:a="http://schemas.openxmlformats.org/drawingml/2006/main" noChangeAspect="1"/>
+                  </wp:cNvGraphicFramePr>
+                  <a:graphic xmlns:a="http://schemas.openxmlformats.org/drawingml/2006/main">
+                    <a:graphicData uri="http://schemas.openxmlformats.org/drawingml/2006/picture">
+                      <pic:pic xmlns:pic="http://schemas.openxmlformats.org/drawingml/2006/picture">
+                        <pic:nvPicPr>
+                          <pic:cNvPr id="1" name=""/>
+                          <pic:cNvPicPr/>
+                        </pic:nvPicPr>
+                        <pic:blipFill>
+                          <a:blip r:embed="rId29">
+                            <a:extLst>
+                              <a:ext uri="{28A0092B-C50C-407E-A947-70E740481C1C}">
+                                <a14:useLocalDpi xmlns:a14="http://schemas.microsoft.com/office/drawing/2010/main" val="0"/>
+                              </a:ext>
+                            </a:extLst>
+                          </a:blip>
+                          <a:stretch>
+                            <a:fillRect/>
+                          </a:stretch>
+                        </pic:blipFill>
+                        <pic:spPr>
+                          <a:xfrm>
+                            <a:off x="0" y="0"/>
+                            <a:ext cx="4877435" cy="3667760"/>
+                          </a:xfrm>
+                          <a:prstGeom prst="rect">
+                            <a:avLst/>
+                          </a:prstGeom>
+                        </pic:spPr>
+                      </pic:pic>
+                    </a:graphicData>
+                  </a:graphic>
+                  <wp14:sizeRelH relativeFrom="page">
+                    <wp14:pctWidth>0</wp14:pctWidth>
+                  </wp14:sizeRelH>
+                  <wp14:sizeRelV relativeFrom="page">
+                    <wp14:pctHeight>0</wp14:pctHeight>
+                  </wp14:sizeRelV>
+                </wp:anchor>
+              </w:drawing>
+            </w:r>
+            <w:r>
+              <w:t>Main page: Customer redirected to main page if he login or register successfully, from which he can choose a</w:t>
+            </w:r>
+            <w:r>
+              <w:t>ny account to show its details.</w:t>
+            </w:r>
+          </w:p>
+          <w:p/>
+        </w:tc>
+      </w:tr>
+      <w:tr>
+        <w:tc>
+          <w:tcPr>
+            <w:tcW w:w="2368" w:type="dxa"/>
+            <w:vAlign w:val="center"/>
+          </w:tcPr>
+          <w:p>
+            <w:pPr>
+              <w:ind w:left="360"/>
+            </w:pPr>
+            <w:r>
+              <w:lastRenderedPageBreak/>
+              <w:t>Bank_SYS_DSN_006</w:t>
+            </w:r>
+          </w:p>
+        </w:tc>
+        <w:tc>
+          <w:tcPr>
+            <w:tcW w:w="7897" w:type="dxa"/>
+            <w:vAlign w:val="center"/>
+          </w:tcPr>
+          <w:p>
+            <w:pPr>
+              <w:ind w:left="360"/>
+            </w:pPr>
+            <w:r>
+              <w:t>Account page: Account page displays if customer clicks on show details button from main page.</w:t>
+            </w:r>
+          </w:p>
+          <w:p>
+            <w:pPr>
+              <w:ind w:left="360"/>
+            </w:pPr>
+          </w:p>
+          <w:p>
+            <w:pPr>
+              <w:ind w:left="360"/>
+            </w:pPr>
+            <w:r>
+              <w:rPr>
+                <w:noProof/>
+              </w:rPr>
+              <w:drawing>
+                <wp:inline distT="0" distB="0" distL="0" distR="0" wp14:anchorId="7F1647B6" wp14:editId="14CA0FF9">
+                  <wp:extent cx="4582160" cy="2905125"/>
+                  <wp:effectExtent l="0" t="0" r="8890" b="9525"/>
+                  <wp:docPr id="31" name="Picture 31"/>
+                  <wp:cNvGraphicFramePr>
+                    <a:graphicFrameLocks xmlns:a="http://schemas.openxmlformats.org/drawingml/2006/main" noChangeAspect="1"/>
+                  </wp:cNvGraphicFramePr>
+                  <a:graphic xmlns:a="http://schemas.openxmlformats.org/drawingml/2006/main">
+                    <a:graphicData uri="http://schemas.openxmlformats.org/drawingml/2006/picture">
+                      <pic:pic xmlns:pic="http://schemas.openxmlformats.org/drawingml/2006/picture">
+                        <pic:nvPicPr>
+                          <pic:cNvPr id="1" name=""/>
+                          <pic:cNvPicPr/>
+                        </pic:nvPicPr>
+                        <pic:blipFill>
+                          <a:blip r:embed="rId30"/>
+                          <a:stretch>
+                            <a:fillRect/>
+                          </a:stretch>
+                        </pic:blipFill>
+                        <pic:spPr>
+                          <a:xfrm>
+                            <a:off x="0" y="0"/>
+                            <a:ext cx="4646163" cy="2945703"/>
+                          </a:xfrm>
+                          <a:prstGeom prst="rect">
+                            <a:avLst/>
+                          </a:prstGeom>
+                        </pic:spPr>
+                      </pic:pic>
+                    </a:graphicData>
+                  </a:graphic>
+                </wp:inline>
+              </w:drawing>
+            </w:r>
+          </w:p>
+          <w:p>
+            <w:pPr>
+              <w:ind w:left="360"/>
+            </w:pPr>
+          </w:p>
+          <w:p>
+            <w:pPr>
+              <w:ind w:left="360"/>
+            </w:pPr>
+          </w:p>
+        </w:tc>
+      </w:tr>
+      <w:tr>
+        <w:tc>
+          <w:tcPr>
+            <w:tcW w:w="2368" w:type="dxa"/>
+            <w:vAlign w:val="center"/>
+          </w:tcPr>
+          <w:p>
+            <w:pPr>
+              <w:ind w:left="360"/>
+            </w:pPr>
+            <w:r>
+              <w:t>Bank_SYS_DSN_007</w:t>
+            </w:r>
+          </w:p>
+        </w:tc>
+        <w:tc>
+          <w:tcPr>
+            <w:tcW w:w="7897" w:type="dxa"/>
+            <w:vAlign w:val="center"/>
+          </w:tcPr>
+          <w:p>
+            <w:pPr>
+              <w:ind w:left="360"/>
+            </w:pPr>
+            <w:r>
+              <w:rPr>
+                <w:noProof/>
+              </w:rPr>
+              <w:drawing>
+                <wp:anchor distT="0" distB="0" distL="114300" distR="114300" simplePos="0" relativeHeight="251672576" behindDoc="0" locked="0" layoutInCell="1" allowOverlap="1">
+                  <wp:simplePos x="0" y="0"/>
+                  <wp:positionH relativeFrom="column">
+                    <wp:posOffset>184785</wp:posOffset>
+                  </wp:positionH>
+                  <wp:positionV relativeFrom="paragraph">
+                    <wp:posOffset>650240</wp:posOffset>
+                  </wp:positionV>
+                  <wp:extent cx="4656455" cy="3057525"/>
+                  <wp:effectExtent l="0" t="0" r="0" b="9525"/>
+                  <wp:wrapThrough wrapText="bothSides">
+                    <wp:wrapPolygon edited="0">
+                      <wp:start x="0" y="0"/>
+                      <wp:lineTo x="0" y="21533"/>
+                      <wp:lineTo x="21473" y="21533"/>
+                      <wp:lineTo x="21473" y="0"/>
+                      <wp:lineTo x="0" y="0"/>
+                    </wp:wrapPolygon>
+                  </wp:wrapThrough>
+                  <wp:docPr id="32" name="Picture 32"/>
+                  <wp:cNvGraphicFramePr>
+                    <a:graphicFrameLocks xmlns:a="http://schemas.openxmlformats.org/drawingml/2006/main" noChangeAspect="1"/>
+                  </wp:cNvGraphicFramePr>
+                  <a:graphic xmlns:a="http://schemas.openxmlformats.org/drawingml/2006/main">
+                    <a:graphicData uri="http://schemas.openxmlformats.org/drawingml/2006/picture">
+                      <pic:pic xmlns:pic="http://schemas.openxmlformats.org/drawingml/2006/picture">
+                        <pic:nvPicPr>
+                          <pic:cNvPr id="1" name=""/>
+                          <pic:cNvPicPr/>
+                        </pic:nvPicPr>
+                        <pic:blipFill>
+                          <a:blip r:embed="rId31">
+                            <a:extLst>
+                              <a:ext uri="{28A0092B-C50C-407E-A947-70E740481C1C}">
+                                <a14:useLocalDpi xmlns:a14="http://schemas.microsoft.com/office/drawing/2010/main" val="0"/>
+                              </a:ext>
+                            </a:extLst>
+                          </a:blip>
+                          <a:stretch>
+                            <a:fillRect/>
+                          </a:stretch>
+                        </pic:blipFill>
+                        <pic:spPr>
+                          <a:xfrm>
+                            <a:off x="0" y="0"/>
+                            <a:ext cx="4656455" cy="3057525"/>
+                          </a:xfrm>
+                          <a:prstGeom prst="rect">
+                            <a:avLst/>
+                          </a:prstGeom>
+                        </pic:spPr>
+                      </pic:pic>
+                    </a:graphicData>
+                  </a:graphic>
+                  <wp14:sizeRelH relativeFrom="margin">
+                    <wp14:pctWidth>0</wp14:pctWidth>
+                  </wp14:sizeRelH>
+                  <wp14:sizeRelV relativeFrom="margin">
+                    <wp14:pctHeight>0</wp14:pctHeight>
+                  </wp14:sizeRelV>
+                </wp:anchor>
+              </w:drawing>
+            </w:r>
+            <w:r>
+              <w:t>Previous transaction page view 1: Previous transaction page view 1 displays if customer chose month from the first drop</w:t>
+            </w:r>
+            <w:r>
+              <w:t xml:space="preserve"> </w:t>
+            </w:r>
+            <w:r>
+              <w:t>box so the cascaded drop</w:t>
+            </w:r>
+            <w:r>
+              <w:t xml:space="preserve"> </w:t>
+            </w:r>
+            <w:r>
+              <w:t>box will have options from 1:12.</w:t>
+            </w:r>
+          </w:p>
+          <w:p>
+            <w:pPr>
+              <w:ind w:left="360"/>
+            </w:pPr>
+          </w:p>
+          <w:p>
+            <w:pPr>
+              <w:ind w:left="360"/>
+            </w:pPr>
+          </w:p>
+          <w:p>
+            <w:pPr>
+              <w:ind w:left="360"/>
+            </w:pPr>
+          </w:p>
+          <w:p>
+            <w:pPr>
+              <w:ind w:left="360"/>
+            </w:pPr>
+          </w:p>
+        </w:tc>
+      </w:tr>
+      <w:tr>
+        <w:tc>
+          <w:tcPr>
+            <w:tcW w:w="2368" w:type="dxa"/>
+            <w:vAlign w:val="center"/>
+          </w:tcPr>
+          <w:p>
+            <w:pPr>
+              <w:ind w:left="360"/>
+            </w:pPr>
+            <w:r>
+              <w:lastRenderedPageBreak/>
+              <w:t>Bank_SYS_DSN_00</w:t>
+            </w:r>
+            <w:r>
+              <w:t>8</w:t>
+            </w:r>
+          </w:p>
+        </w:tc>
+        <w:tc>
+          <w:tcPr>
+            <w:tcW w:w="7897" w:type="dxa"/>
+            <w:vAlign w:val="center"/>
+          </w:tcPr>
+          <w:p/>
+          <w:p>
+            <w:pPr>
+              <w:ind w:left="360"/>
+            </w:pPr>
+          </w:p>
+          <w:p>
+            <w:pPr>
+              <w:ind w:left="360"/>
+            </w:pPr>
+            <w:r>
+              <w:rPr>
+                <w:noProof/>
+              </w:rPr>
+              <w:drawing>
+                <wp:anchor distT="0" distB="0" distL="114300" distR="114300" simplePos="0" relativeHeight="251673600" behindDoc="0" locked="0" layoutInCell="1" allowOverlap="1">
+                  <wp:simplePos x="0" y="0"/>
+                  <wp:positionH relativeFrom="column">
+                    <wp:posOffset>38100</wp:posOffset>
+                  </wp:positionH>
+                  <wp:positionV relativeFrom="paragraph">
+                    <wp:posOffset>571500</wp:posOffset>
+                  </wp:positionV>
+                  <wp:extent cx="4745355" cy="2553970"/>
+                  <wp:effectExtent l="0" t="0" r="0" b="0"/>
+                  <wp:wrapThrough wrapText="bothSides">
+                    <wp:wrapPolygon edited="0">
+                      <wp:start x="0" y="0"/>
+                      <wp:lineTo x="0" y="21428"/>
+                      <wp:lineTo x="21505" y="21428"/>
+                      <wp:lineTo x="21505" y="0"/>
+                      <wp:lineTo x="0" y="0"/>
+                    </wp:wrapPolygon>
+                  </wp:wrapThrough>
+                  <wp:docPr id="33" name="Picture 33"/>
+                  <wp:cNvGraphicFramePr>
+                    <a:graphicFrameLocks xmlns:a="http://schemas.openxmlformats.org/drawingml/2006/main" noChangeAspect="1"/>
+                  </wp:cNvGraphicFramePr>
+                  <a:graphic xmlns:a="http://schemas.openxmlformats.org/drawingml/2006/main">
+                    <a:graphicData uri="http://schemas.openxmlformats.org/drawingml/2006/picture">
+                      <pic:pic xmlns:pic="http://schemas.openxmlformats.org/drawingml/2006/picture">
+                        <pic:nvPicPr>
+                          <pic:cNvPr id="1" name=""/>
+                          <pic:cNvPicPr/>
+                        </pic:nvPicPr>
+                        <pic:blipFill>
+                          <a:blip r:embed="rId32" cstate="print">
+                            <a:extLst>
+                              <a:ext uri="{28A0092B-C50C-407E-A947-70E740481C1C}">
+                                <a14:useLocalDpi xmlns:a14="http://schemas.microsoft.com/office/drawing/2010/main" val="0"/>
+                              </a:ext>
+                            </a:extLst>
+                          </a:blip>
+                          <a:stretch>
+                            <a:fillRect/>
+                          </a:stretch>
+                        </pic:blipFill>
+                        <pic:spPr>
+                          <a:xfrm>
+                            <a:off x="0" y="0"/>
+                            <a:ext cx="4745355" cy="2553970"/>
+                          </a:xfrm>
+                          <a:prstGeom prst="rect">
+                            <a:avLst/>
+                          </a:prstGeom>
+                        </pic:spPr>
+                      </pic:pic>
+                    </a:graphicData>
+                  </a:graphic>
+                  <wp14:sizeRelH relativeFrom="margin">
+                    <wp14:pctWidth>0</wp14:pctWidth>
+                  </wp14:sizeRelH>
+                  <wp14:sizeRelV relativeFrom="margin">
+                    <wp14:pctHeight>0</wp14:pctHeight>
+                  </wp14:sizeRelV>
+                </wp:anchor>
+              </w:drawing>
+            </w:r>
+            <w:r>
+              <w:t>Previous transaction page view 2: Previous transaction page view 2 displays if customer chose week from the first drop</w:t>
+            </w:r>
+            <w:r>
+              <w:t xml:space="preserve"> </w:t>
+            </w:r>
+            <w:r>
+              <w:t>box so the cascaded drop</w:t>
+            </w:r>
+            <w:r>
+              <w:t xml:space="preserve"> </w:t>
+            </w:r>
+            <w:r>
+              <w:t>box will have options from 1:4.</w:t>
+            </w:r>
+          </w:p>
+          <w:p>
+            <w:pPr>
+              <w:ind w:left="360"/>
+            </w:pPr>
+          </w:p>
+        </w:tc>
+      </w:tr>
+      <w:tr>
+        <w:tc>
+          <w:tcPr>
+            <w:tcW w:w="2368" w:type="dxa"/>
+            <w:vAlign w:val="center"/>
+          </w:tcPr>
+          <w:p>
+            <w:pPr>
+              <w:ind w:left="360"/>
+            </w:pPr>
+            <w:r>
+              <w:t>Bank_SYS_DSN_00</w:t>
+            </w:r>
+            <w:r>
+              <w:t>9</w:t>
+            </w:r>
+          </w:p>
+        </w:tc>
+        <w:tc>
+          <w:tcPr>
+            <w:tcW w:w="7897" w:type="dxa"/>
+            <w:vAlign w:val="center"/>
+          </w:tcPr>
+          <w:p>
+            <w:pPr>
+              <w:ind w:left="360"/>
+            </w:pPr>
+          </w:p>
+          <w:p>
+            <w:pPr>
+              <w:ind w:left="360"/>
+            </w:pPr>
+          </w:p>
+          <w:p>
+            <w:pPr>
+              <w:ind w:left="360"/>
+            </w:pPr>
+            <w:r>
+              <w:rPr>
+                <w:noProof/>
+              </w:rPr>
+              <w:drawing>
+                <wp:anchor distT="0" distB="0" distL="114300" distR="114300" simplePos="0" relativeHeight="251674624" behindDoc="0" locked="0" layoutInCell="1" allowOverlap="1">
+                  <wp:simplePos x="0" y="0"/>
+                  <wp:positionH relativeFrom="column">
+                    <wp:posOffset>45085</wp:posOffset>
+                  </wp:positionH>
+                  <wp:positionV relativeFrom="paragraph">
+                    <wp:posOffset>628650</wp:posOffset>
+                  </wp:positionV>
+                  <wp:extent cx="4726305" cy="2947670"/>
+                  <wp:effectExtent l="0" t="0" r="0" b="5080"/>
+                  <wp:wrapThrough wrapText="bothSides">
+                    <wp:wrapPolygon edited="0">
+                      <wp:start x="0" y="0"/>
+                      <wp:lineTo x="0" y="21498"/>
+                      <wp:lineTo x="21504" y="21498"/>
+                      <wp:lineTo x="21504" y="0"/>
+                      <wp:lineTo x="0" y="0"/>
+                    </wp:wrapPolygon>
+                  </wp:wrapThrough>
+                  <wp:docPr id="34" name="Picture 34"/>
+                  <wp:cNvGraphicFramePr>
+                    <a:graphicFrameLocks xmlns:a="http://schemas.openxmlformats.org/drawingml/2006/main" noChangeAspect="1"/>
+                  </wp:cNvGraphicFramePr>
+                  <a:graphic xmlns:a="http://schemas.openxmlformats.org/drawingml/2006/main">
+                    <a:graphicData uri="http://schemas.openxmlformats.org/drawingml/2006/picture">
+                      <pic:pic xmlns:pic="http://schemas.openxmlformats.org/drawingml/2006/picture">
+                        <pic:nvPicPr>
+                          <pic:cNvPr id="1" name=""/>
+                          <pic:cNvPicPr/>
+                        </pic:nvPicPr>
+                        <pic:blipFill>
+                          <a:blip r:embed="rId33">
+                            <a:extLst>
+                              <a:ext uri="{28A0092B-C50C-407E-A947-70E740481C1C}">
+                                <a14:useLocalDpi xmlns:a14="http://schemas.microsoft.com/office/drawing/2010/main" val="0"/>
+                              </a:ext>
+                            </a:extLst>
+                          </a:blip>
+                          <a:stretch>
+                            <a:fillRect/>
+                          </a:stretch>
+                        </pic:blipFill>
+                        <pic:spPr>
+                          <a:xfrm>
+                            <a:off x="0" y="0"/>
+                            <a:ext cx="4726305" cy="2947670"/>
+                          </a:xfrm>
+                          <a:prstGeom prst="rect">
+                            <a:avLst/>
+                          </a:prstGeom>
+                        </pic:spPr>
+                      </pic:pic>
+                    </a:graphicData>
+                  </a:graphic>
+                  <wp14:sizeRelH relativeFrom="margin">
+                    <wp14:pctWidth>0</wp14:pctWidth>
+                  </wp14:sizeRelH>
+                  <wp14:sizeRelV relativeFrom="margin">
+                    <wp14:pctHeight>0</wp14:pctHeight>
+                  </wp14:sizeRelV>
+                </wp:anchor>
+              </w:drawing>
+            </w:r>
+            <w:r>
+              <w:t>Previous transaction page view 3: Previous transaction page view 1 displays if customer chose year from the first drop</w:t>
+            </w:r>
+            <w:r>
+              <w:t xml:space="preserve"> </w:t>
+            </w:r>
+            <w:r>
+              <w:t>box so the cascaded drop</w:t>
+            </w:r>
+            <w:r>
+              <w:t xml:space="preserve"> </w:t>
+            </w:r>
+            <w:r>
+              <w:t>box will have options from 1:5.</w:t>
+            </w:r>
+          </w:p>
+          <w:p/>
+          <w:p/>
+        </w:tc>
+      </w:tr>
+      <w:tr>
+        <w:tc>
+          <w:tcPr>
+            <w:tcW w:w="2368" w:type="dxa"/>
+            <w:vAlign w:val="center"/>
+          </w:tcPr>
+          <w:p>
+            <w:pPr>
+              <w:ind w:left="360"/>
+            </w:pPr>
+            <w:r>
+              <w:lastRenderedPageBreak/>
+              <w:t>Bank_SYS_DSN_010</w:t>
+            </w:r>
+          </w:p>
+        </w:tc>
+        <w:tc>
+          <w:tcPr>
+            <w:tcW w:w="7897" w:type="dxa"/>
+            <w:vAlign w:val="center"/>
+          </w:tcPr>
+          <w:p>
+            <w:pPr>
+              <w:ind w:left="360"/>
+            </w:pPr>
+            <w:r>
+              <w:rPr>
+                <w:noProof/>
+              </w:rPr>
+              <w:drawing>
+                <wp:anchor distT="0" distB="0" distL="114300" distR="114300" simplePos="0" relativeHeight="251675648" behindDoc="0" locked="0" layoutInCell="1" allowOverlap="1">
+                  <wp:simplePos x="0" y="0"/>
+                  <wp:positionH relativeFrom="column">
+                    <wp:posOffset>139700</wp:posOffset>
+                  </wp:positionH>
+                  <wp:positionV relativeFrom="paragraph">
+                    <wp:posOffset>401955</wp:posOffset>
+                  </wp:positionV>
+                  <wp:extent cx="4720590" cy="3168650"/>
+                  <wp:effectExtent l="0" t="0" r="3810" b="0"/>
+                  <wp:wrapThrough wrapText="bothSides">
+                    <wp:wrapPolygon edited="0">
+                      <wp:start x="0" y="0"/>
+                      <wp:lineTo x="0" y="21427"/>
+                      <wp:lineTo x="21530" y="21427"/>
+                      <wp:lineTo x="21530" y="0"/>
+                      <wp:lineTo x="0" y="0"/>
+                    </wp:wrapPolygon>
+                  </wp:wrapThrough>
+                  <wp:docPr id="35" name="Picture 35"/>
+                  <wp:cNvGraphicFramePr>
+                    <a:graphicFrameLocks xmlns:a="http://schemas.openxmlformats.org/drawingml/2006/main" noChangeAspect="1"/>
+                  </wp:cNvGraphicFramePr>
+                  <a:graphic xmlns:a="http://schemas.openxmlformats.org/drawingml/2006/main">
+                    <a:graphicData uri="http://schemas.openxmlformats.org/drawingml/2006/picture">
+                      <pic:pic xmlns:pic="http://schemas.openxmlformats.org/drawingml/2006/picture">
+                        <pic:nvPicPr>
+                          <pic:cNvPr id="1" name=""/>
+                          <pic:cNvPicPr/>
+                        </pic:nvPicPr>
+                        <pic:blipFill>
+                          <a:blip r:embed="rId34">
+                            <a:extLst>
+                              <a:ext uri="{28A0092B-C50C-407E-A947-70E740481C1C}">
+                                <a14:useLocalDpi xmlns:a14="http://schemas.microsoft.com/office/drawing/2010/main" val="0"/>
+                              </a:ext>
+                            </a:extLst>
+                          </a:blip>
+                          <a:stretch>
+                            <a:fillRect/>
+                          </a:stretch>
+                        </pic:blipFill>
+                        <pic:spPr>
+                          <a:xfrm>
+                            <a:off x="0" y="0"/>
+                            <a:ext cx="4720590" cy="3168650"/>
+                          </a:xfrm>
+                          <a:prstGeom prst="rect">
+                            <a:avLst/>
+                          </a:prstGeom>
+                        </pic:spPr>
+                      </pic:pic>
+                    </a:graphicData>
+                  </a:graphic>
+                  <wp14:sizeRelH relativeFrom="margin">
+                    <wp14:pctWidth>0</wp14:pctWidth>
+                  </wp14:sizeRelH>
+                  <wp14:sizeRelV relativeFrom="margin">
+                    <wp14:pctHeight>0</wp14:pctHeight>
+                  </wp14:sizeRelV>
+                </wp:anchor>
+              </w:drawing>
+            </w:r>
+            <w:r>
+              <w:t xml:space="preserve">Transfer page: Transfer page </w:t>
+            </w:r>
+            <w:r>
+              <w:t>displays</w:t>
+            </w:r>
+            <w:r>
+              <w:t xml:space="preserve"> if customer clicks on transfer hyper link from account page.</w:t>
+            </w:r>
+          </w:p>
+          <w:p>
+            <w:pPr>
+              <w:ind w:left="360"/>
+            </w:pPr>
+          </w:p>
+        </w:tc>
+      </w:tr>
+      <w:tr>
+        <w:tc>
+          <w:tcPr>
+            <w:tcW w:w="2368" w:type="dxa"/>
+            <w:vAlign w:val="center"/>
+          </w:tcPr>
+          <w:p>
+            <w:pPr>
+              <w:ind w:left="360"/>
+            </w:pPr>
+            <w:r>
+              <w:t>Bank_SYS_DSN_0</w:t>
+            </w:r>
+            <w:r>
+              <w:t>11</w:t>
+            </w:r>
+          </w:p>
+        </w:tc>
+        <w:tc>
+          <w:tcPr>
+            <w:tcW w:w="7897" w:type="dxa"/>
+            <w:vAlign w:val="center"/>
+          </w:tcPr>
+          <w:p/>
+          <w:p>
+            <w:r>
+              <w:rPr>
+                <w:noProof/>
+              </w:rPr>
+              <w:drawing>
+                <wp:anchor distT="0" distB="0" distL="114300" distR="114300" simplePos="0" relativeHeight="251676672" behindDoc="0" locked="0" layoutInCell="1" allowOverlap="1">
+                  <wp:simplePos x="0" y="0"/>
+                  <wp:positionH relativeFrom="column">
+                    <wp:posOffset>60960</wp:posOffset>
+                  </wp:positionH>
+                  <wp:positionV relativeFrom="paragraph">
+                    <wp:posOffset>405130</wp:posOffset>
+                  </wp:positionV>
+                  <wp:extent cx="4665980" cy="3404870"/>
+                  <wp:effectExtent l="0" t="0" r="1270" b="5080"/>
+                  <wp:wrapThrough wrapText="bothSides">
+                    <wp:wrapPolygon edited="0">
+                      <wp:start x="0" y="0"/>
+                      <wp:lineTo x="0" y="21511"/>
+                      <wp:lineTo x="21518" y="21511"/>
+                      <wp:lineTo x="21518" y="0"/>
+                      <wp:lineTo x="0" y="0"/>
+                    </wp:wrapPolygon>
+                  </wp:wrapThrough>
+                  <wp:docPr id="36" name="Picture 36"/>
+                  <wp:cNvGraphicFramePr>
+                    <a:graphicFrameLocks xmlns:a="http://schemas.openxmlformats.org/drawingml/2006/main" noChangeAspect="1"/>
+                  </wp:cNvGraphicFramePr>
+                  <a:graphic xmlns:a="http://schemas.openxmlformats.org/drawingml/2006/main">
+                    <a:graphicData uri="http://schemas.openxmlformats.org/drawingml/2006/picture">
+                      <pic:pic xmlns:pic="http://schemas.openxmlformats.org/drawingml/2006/picture">
+                        <pic:nvPicPr>
+                          <pic:cNvPr id="1" name=""/>
+                          <pic:cNvPicPr/>
+                        </pic:nvPicPr>
+                        <pic:blipFill>
+                          <a:blip r:embed="rId35">
+                            <a:extLst>
+                              <a:ext uri="{28A0092B-C50C-407E-A947-70E740481C1C}">
+                                <a14:useLocalDpi xmlns:a14="http://schemas.microsoft.com/office/drawing/2010/main" val="0"/>
+                              </a:ext>
+                            </a:extLst>
+                          </a:blip>
+                          <a:stretch>
+                            <a:fillRect/>
+                          </a:stretch>
+                        </pic:blipFill>
+                        <pic:spPr>
+                          <a:xfrm>
+                            <a:off x="0" y="0"/>
+                            <a:ext cx="4665980" cy="3404870"/>
+                          </a:xfrm>
+                          <a:prstGeom prst="rect">
+                            <a:avLst/>
+                          </a:prstGeom>
+                        </pic:spPr>
+                      </pic:pic>
+                    </a:graphicData>
+                  </a:graphic>
+                  <wp14:sizeRelH relativeFrom="page">
+                    <wp14:pctWidth>0</wp14:pctWidth>
+                  </wp14:sizeRelH>
+                  <wp14:sizeRelV relativeFrom="page">
+                    <wp14:pctHeight>0</wp14:pctHeight>
+                  </wp14:sizeRelV>
+                </wp:anchor>
+              </w:drawing>
+            </w:r>
+            <w:r>
+              <w:t>Transfer page error1: Transfer page error1 displays if the customer try to exceed the maximum amount of money to transfer to specific account.</w:t>
+            </w:r>
+          </w:p>
+          <w:p/>
+        </w:tc>
+      </w:tr>
+      <w:tr>
+        <w:tc>
+          <w:tcPr>
+            <w:tcW w:w="2368" w:type="dxa"/>
+            <w:vAlign w:val="center"/>
+          </w:tcPr>
+          <w:p>
+            <w:pPr>
+              <w:ind w:left="360"/>
+            </w:pPr>
+            <w:r>
+              <w:lastRenderedPageBreak/>
+              <w:t>Bank_SYS_DSN_01</w:t>
+            </w:r>
+            <w:r>
+              <w:t>2</w:t>
+            </w:r>
+          </w:p>
+        </w:tc>
+        <w:tc>
+          <w:tcPr>
+            <w:tcW w:w="7897" w:type="dxa"/>
+            <w:vAlign w:val="center"/>
+          </w:tcPr>
+          <w:p>
+            <w:pPr>
+              <w:ind w:left="360"/>
+            </w:pPr>
+            <w:r>
+              <w:rPr>
+                <w:noProof/>
+              </w:rPr>
+              <w:drawing>
+                <wp:anchor distT="0" distB="0" distL="114300" distR="114300" simplePos="0" relativeHeight="251677696" behindDoc="0" locked="0" layoutInCell="1" allowOverlap="1">
+                  <wp:simplePos x="0" y="0"/>
+                  <wp:positionH relativeFrom="column">
+                    <wp:posOffset>76200</wp:posOffset>
+                  </wp:positionH>
+                  <wp:positionV relativeFrom="paragraph">
+                    <wp:posOffset>464820</wp:posOffset>
+                  </wp:positionV>
+                  <wp:extent cx="4759325" cy="3089910"/>
+                  <wp:effectExtent l="0" t="0" r="3175" b="0"/>
+                  <wp:wrapThrough wrapText="bothSides">
+                    <wp:wrapPolygon edited="0">
+                      <wp:start x="0" y="0"/>
+                      <wp:lineTo x="0" y="21440"/>
+                      <wp:lineTo x="21528" y="21440"/>
+                      <wp:lineTo x="21528" y="0"/>
+                      <wp:lineTo x="0" y="0"/>
+                    </wp:wrapPolygon>
+                  </wp:wrapThrough>
+                  <wp:docPr id="37" name="Picture 37"/>
+                  <wp:cNvGraphicFramePr>
+                    <a:graphicFrameLocks xmlns:a="http://schemas.openxmlformats.org/drawingml/2006/main" noChangeAspect="1"/>
+                  </wp:cNvGraphicFramePr>
+                  <a:graphic xmlns:a="http://schemas.openxmlformats.org/drawingml/2006/main">
+                    <a:graphicData uri="http://schemas.openxmlformats.org/drawingml/2006/picture">
+                      <pic:pic xmlns:pic="http://schemas.openxmlformats.org/drawingml/2006/picture">
+                        <pic:nvPicPr>
+                          <pic:cNvPr id="1" name=""/>
+                          <pic:cNvPicPr/>
+                        </pic:nvPicPr>
+                        <pic:blipFill>
+                          <a:blip r:embed="rId36">
+                            <a:extLst>
+                              <a:ext uri="{28A0092B-C50C-407E-A947-70E740481C1C}">
+                                <a14:useLocalDpi xmlns:a14="http://schemas.microsoft.com/office/drawing/2010/main" val="0"/>
+                              </a:ext>
+                            </a:extLst>
+                          </a:blip>
+                          <a:stretch>
+                            <a:fillRect/>
+                          </a:stretch>
+                        </pic:blipFill>
+                        <pic:spPr>
+                          <a:xfrm>
+                            <a:off x="0" y="0"/>
+                            <a:ext cx="4759325" cy="3089910"/>
+                          </a:xfrm>
+                          <a:prstGeom prst="rect">
+                            <a:avLst/>
+                          </a:prstGeom>
+                        </pic:spPr>
+                      </pic:pic>
+                    </a:graphicData>
+                  </a:graphic>
+                  <wp14:sizeRelH relativeFrom="margin">
+                    <wp14:pctWidth>0</wp14:pctWidth>
+                  </wp14:sizeRelH>
+                  <wp14:sizeRelV relativeFrom="margin">
+                    <wp14:pctHeight>0</wp14:pctHeight>
+                  </wp14:sizeRelV>
+                </wp:anchor>
+              </w:drawing>
+            </w:r>
+            <w:r>
+              <w:t>Transfer page error2: Transfer page error2 displays if the customer try to transfer money to invalid account id.</w:t>
+            </w:r>
+          </w:p>
+          <w:p>
+            <w:pPr>
+              <w:ind w:left="360"/>
+            </w:pPr>
+          </w:p>
+        </w:tc>
+      </w:tr>
+      <w:tr>
+        <w:tc>
+          <w:tcPr>
+            <w:tcW w:w="2368" w:type="dxa"/>
+            <w:vAlign w:val="center"/>
+          </w:tcPr>
+          <w:p>
+            <w:pPr>
+              <w:ind w:left="360"/>
+            </w:pPr>
+            <w:r>
+              <w:t>Bank_SYS_DSN_01</w:t>
+            </w:r>
+            <w:r>
+              <w:t>3</w:t>
+            </w:r>
+          </w:p>
+        </w:tc>
+        <w:tc>
+          <w:tcPr>
+            <w:tcW w:w="7897" w:type="dxa"/>
+            <w:vAlign w:val="center"/>
+          </w:tcPr>
+          <w:p>
+            <w:pPr>
+              <w:ind w:left="360"/>
+            </w:pPr>
+          </w:p>
+          <w:p>
+            <w:pPr>
+              <w:ind w:left="360"/>
+            </w:pPr>
+            <w:r>
+              <w:rPr>
+                <w:noProof/>
+              </w:rPr>
+              <w:drawing>
+                <wp:anchor distT="0" distB="0" distL="114300" distR="114300" simplePos="0" relativeHeight="251678720" behindDoc="0" locked="0" layoutInCell="1" allowOverlap="1">
+                  <wp:simplePos x="0" y="0"/>
+                  <wp:positionH relativeFrom="column">
+                    <wp:posOffset>60960</wp:posOffset>
+                  </wp:positionH>
+                  <wp:positionV relativeFrom="paragraph">
+                    <wp:posOffset>389255</wp:posOffset>
+                  </wp:positionV>
+                  <wp:extent cx="4774565" cy="3326130"/>
+                  <wp:effectExtent l="0" t="0" r="6985" b="7620"/>
+                  <wp:wrapThrough wrapText="bothSides">
+                    <wp:wrapPolygon edited="0">
+                      <wp:start x="0" y="0"/>
+                      <wp:lineTo x="0" y="21526"/>
+                      <wp:lineTo x="21545" y="21526"/>
+                      <wp:lineTo x="21545" y="0"/>
+                      <wp:lineTo x="0" y="0"/>
+                    </wp:wrapPolygon>
+                  </wp:wrapThrough>
+                  <wp:docPr id="38" name="Picture 38"/>
+                  <wp:cNvGraphicFramePr>
+                    <a:graphicFrameLocks xmlns:a="http://schemas.openxmlformats.org/drawingml/2006/main" noChangeAspect="1"/>
+                  </wp:cNvGraphicFramePr>
+                  <a:graphic xmlns:a="http://schemas.openxmlformats.org/drawingml/2006/main">
+                    <a:graphicData uri="http://schemas.openxmlformats.org/drawingml/2006/picture">
+                      <pic:pic xmlns:pic="http://schemas.openxmlformats.org/drawingml/2006/picture">
+                        <pic:nvPicPr>
+                          <pic:cNvPr id="1" name=""/>
+                          <pic:cNvPicPr/>
+                        </pic:nvPicPr>
+                        <pic:blipFill>
+                          <a:blip r:embed="rId37">
+                            <a:extLst>
+                              <a:ext uri="{28A0092B-C50C-407E-A947-70E740481C1C}">
+                                <a14:useLocalDpi xmlns:a14="http://schemas.microsoft.com/office/drawing/2010/main" val="0"/>
+                              </a:ext>
+                            </a:extLst>
+                          </a:blip>
+                          <a:stretch>
+                            <a:fillRect/>
+                          </a:stretch>
+                        </pic:blipFill>
+                        <pic:spPr>
+                          <a:xfrm>
+                            <a:off x="0" y="0"/>
+                            <a:ext cx="4774565" cy="3326130"/>
+                          </a:xfrm>
+                          <a:prstGeom prst="rect">
+                            <a:avLst/>
+                          </a:prstGeom>
+                        </pic:spPr>
+                      </pic:pic>
+                    </a:graphicData>
+                  </a:graphic>
+                  <wp14:sizeRelH relativeFrom="margin">
+                    <wp14:pctWidth>0</wp14:pctWidth>
+                  </wp14:sizeRelH>
+                  <wp14:sizeRelV relativeFrom="margin">
+                    <wp14:pctHeight>0</wp14:pctHeight>
+                  </wp14:sizeRelV>
+                </wp:anchor>
+              </w:drawing>
+            </w:r>
+            <w:r>
+              <w:t>Transfer page error3: Transfer page error3 displays if the customer try to transfer amount of money greater than his balance.</w:t>
+            </w:r>
+          </w:p>
+          <w:p>
+            <w:pPr>
+              <w:ind w:left="360"/>
+            </w:pPr>
+          </w:p>
+          <w:p>
+            <w:pPr>
+              <w:rPr>
+                <w:noProof/>
+              </w:rPr>
+            </w:pPr>
+          </w:p>
+          <w:p>
+            <w:pPr>
+              <w:rPr>
+                <w:noProof/>
+              </w:rPr>
+            </w:pPr>
+          </w:p>
+        </w:tc>
+      </w:tr>
+      <w:tr>
+        <w:tc>
+          <w:tcPr>
+            <w:tcW w:w="2368" w:type="dxa"/>
+            <w:vAlign w:val="center"/>
+          </w:tcPr>
+          <w:p>
+            <w:pPr>
+              <w:ind w:left="360"/>
+            </w:pPr>
+            <w:r>
+              <w:lastRenderedPageBreak/>
+              <w:t>Bank_SYS_DSN_01</w:t>
+            </w:r>
+            <w:r>
+              <w:t>4</w:t>
+            </w:r>
+          </w:p>
+        </w:tc>
+        <w:tc>
+          <w:tcPr>
+            <w:tcW w:w="7897" w:type="dxa"/>
+            <w:vAlign w:val="center"/>
+          </w:tcPr>
+          <w:p>
+            <w:pPr>
+              <w:pStyle w:val="ListParagraph"/>
+              <w:rPr>
+                <w:rFonts w:asciiTheme="minorHAnsi" w:eastAsiaTheme="minorHAnsi" w:hAnsiTheme="minorHAnsi" w:cstheme="minorBidi"/>
+                <w:sz w:val="22"/>
+                <w:szCs w:val="22"/>
+              </w:rPr>
+            </w:pPr>
+          </w:p>
+          <w:p>
+            <w:pPr>
+              <w:pStyle w:val="ListParagraph"/>
+              <w:rPr>
+                <w:rFonts w:asciiTheme="minorHAnsi" w:eastAsiaTheme="minorHAnsi" w:hAnsiTheme="minorHAnsi" w:cstheme="minorBidi"/>
+                <w:sz w:val="22"/>
+                <w:szCs w:val="22"/>
+              </w:rPr>
+            </w:pPr>
+          </w:p>
+          <w:p>
+            <w:pPr>
+              <w:pStyle w:val="ListParagraph"/>
+              <w:rPr>
+                <w:rFonts w:asciiTheme="minorHAnsi" w:eastAsiaTheme="minorHAnsi" w:hAnsiTheme="minorHAnsi" w:cstheme="minorBidi"/>
+                <w:sz w:val="22"/>
+                <w:szCs w:val="22"/>
+              </w:rPr>
+            </w:pPr>
+            <w:r>
+              <w:rPr>
+                <w:rFonts w:asciiTheme="minorHAnsi" w:eastAsiaTheme="minorHAnsi" w:hAnsiTheme="minorHAnsi" w:cstheme="minorBidi"/>
+                <w:sz w:val="22"/>
+                <w:szCs w:val="22"/>
+              </w:rPr>
+              <w:drawing>
+                <wp:anchor distT="0" distB="0" distL="114300" distR="114300" simplePos="0" relativeHeight="251679744" behindDoc="0" locked="0" layoutInCell="1" allowOverlap="1">
+                  <wp:simplePos x="0" y="0"/>
+                  <wp:positionH relativeFrom="column">
+                    <wp:posOffset>186690</wp:posOffset>
+                  </wp:positionH>
+                  <wp:positionV relativeFrom="paragraph">
+                    <wp:posOffset>389255</wp:posOffset>
+                  </wp:positionV>
+                  <wp:extent cx="4557395" cy="2600960"/>
+                  <wp:effectExtent l="0" t="0" r="0" b="8890"/>
+                  <wp:wrapThrough wrapText="bothSides">
+                    <wp:wrapPolygon edited="0">
+                      <wp:start x="0" y="0"/>
+                      <wp:lineTo x="0" y="21516"/>
+                      <wp:lineTo x="21489" y="21516"/>
+                      <wp:lineTo x="21489" y="0"/>
+                      <wp:lineTo x="0" y="0"/>
+                    </wp:wrapPolygon>
+                  </wp:wrapThrough>
+                  <wp:docPr id="39" name="Picture 39"/>
+                  <wp:cNvGraphicFramePr>
+                    <a:graphicFrameLocks xmlns:a="http://schemas.openxmlformats.org/drawingml/2006/main" noChangeAspect="1"/>
+                  </wp:cNvGraphicFramePr>
+                  <a:graphic xmlns:a="http://schemas.openxmlformats.org/drawingml/2006/main">
+                    <a:graphicData uri="http://schemas.openxmlformats.org/drawingml/2006/picture">
+                      <pic:pic xmlns:pic="http://schemas.openxmlformats.org/drawingml/2006/picture">
+                        <pic:nvPicPr>
+                          <pic:cNvPr id="1" name=""/>
+                          <pic:cNvPicPr/>
+                        </pic:nvPicPr>
+                        <pic:blipFill>
+                          <a:blip r:embed="rId38">
+                            <a:extLst>
+                              <a:ext uri="{28A0092B-C50C-407E-A947-70E740481C1C}">
+                                <a14:useLocalDpi xmlns:a14="http://schemas.microsoft.com/office/drawing/2010/main" val="0"/>
+                              </a:ext>
+                            </a:extLst>
+                          </a:blip>
+                          <a:stretch>
+                            <a:fillRect/>
+                          </a:stretch>
+                        </pic:blipFill>
+                        <pic:spPr>
+                          <a:xfrm>
+                            <a:off x="0" y="0"/>
+                            <a:ext cx="4557395" cy="2600960"/>
+                          </a:xfrm>
+                          <a:prstGeom prst="rect">
+                            <a:avLst/>
+                          </a:prstGeom>
+                        </pic:spPr>
+                      </pic:pic>
+                    </a:graphicData>
+                  </a:graphic>
+                  <wp14:sizeRelH relativeFrom="margin">
+                    <wp14:pctWidth>0</wp14:pctWidth>
+                  </wp14:sizeRelH>
+                  <wp14:sizeRelV relativeFrom="margin">
+                    <wp14:pctHeight>0</wp14:pctHeight>
+                  </wp14:sizeRelV>
+                </wp:anchor>
+              </w:drawing>
+            </w:r>
+            <w:r>
+              <w:rPr>
+                <w:rFonts w:asciiTheme="minorHAnsi" w:eastAsiaTheme="minorHAnsi" w:hAnsiTheme="minorHAnsi" w:cstheme="minorBidi"/>
+                <w:sz w:val="22"/>
+                <w:szCs w:val="22"/>
+              </w:rPr>
+              <w:t xml:space="preserve">Listing page: Listing page displays all previous transactions in the period which customer chose from the </w:t>
+            </w:r>
+            <w:r>
+              <w:rPr>
+                <w:rFonts w:asciiTheme="minorHAnsi" w:eastAsiaTheme="minorHAnsi" w:hAnsiTheme="minorHAnsi" w:cstheme="minorBidi"/>
+                <w:sz w:val="22"/>
+                <w:szCs w:val="22"/>
+              </w:rPr>
+              <w:t>droboxes</w:t>
+            </w:r>
+            <w:r>
+              <w:rPr>
+                <w:rFonts w:asciiTheme="minorHAnsi" w:eastAsiaTheme="minorHAnsi" w:hAnsiTheme="minorHAnsi" w:cstheme="minorBidi"/>
+                <w:sz w:val="22"/>
+                <w:szCs w:val="22"/>
+              </w:rPr>
+              <w:t>.</w:t>
+            </w:r>
+          </w:p>
+          <w:p/>
+        </w:tc>
+      </w:tr>
+      <w:tr>
+        <w:tc>
+          <w:tcPr>
+            <w:tcW w:w="2368" w:type="dxa"/>
+            <w:vAlign w:val="center"/>
+          </w:tcPr>
+          <w:p>
+            <w:pPr>
+              <w:ind w:left="360"/>
+            </w:pPr>
+            <w:r>
+              <w:t>Bank_SYS_DSN_01</w:t>
+            </w:r>
+            <w:r>
+              <w:t>5</w:t>
+            </w:r>
+          </w:p>
+        </w:tc>
+        <w:tc>
+          <w:tcPr>
+            <w:tcW w:w="7897" w:type="dxa"/>
+            <w:vAlign w:val="center"/>
+          </w:tcPr>
+          <w:p>
+            <w:pPr>
+              <w:ind w:left="360"/>
+            </w:pPr>
+          </w:p>
+          <w:p>
+            <w:pPr>
+              <w:ind w:left="360"/>
+            </w:pPr>
+            <w:r>
+              <w:t>Admin page: Admin page displays if the admin entered staff id in registration form.</w:t>
+            </w:r>
+          </w:p>
+          <w:p>
+            <w:r>
+              <w:rPr>
+                <w:noProof/>
+              </w:rPr>
+              <w:drawing>
+                <wp:anchor distT="0" distB="0" distL="114300" distR="114300" simplePos="0" relativeHeight="251680768" behindDoc="0" locked="0" layoutInCell="1" allowOverlap="1">
+                  <wp:simplePos x="0" y="0"/>
+                  <wp:positionH relativeFrom="column">
+                    <wp:posOffset>113665</wp:posOffset>
+                  </wp:positionH>
+                  <wp:positionV relativeFrom="paragraph">
+                    <wp:posOffset>153035</wp:posOffset>
+                  </wp:positionV>
+                  <wp:extent cx="4618990" cy="2883535"/>
+                  <wp:effectExtent l="0" t="0" r="0" b="0"/>
+                  <wp:wrapThrough wrapText="bothSides">
+                    <wp:wrapPolygon edited="0">
+                      <wp:start x="0" y="0"/>
+                      <wp:lineTo x="0" y="21405"/>
+                      <wp:lineTo x="21469" y="21405"/>
+                      <wp:lineTo x="21469" y="0"/>
+                      <wp:lineTo x="0" y="0"/>
+                    </wp:wrapPolygon>
+                  </wp:wrapThrough>
+                  <wp:docPr id="40" name="Picture 40"/>
+                  <wp:cNvGraphicFramePr>
+                    <a:graphicFrameLocks xmlns:a="http://schemas.openxmlformats.org/drawingml/2006/main" noChangeAspect="1"/>
+                  </wp:cNvGraphicFramePr>
+                  <a:graphic xmlns:a="http://schemas.openxmlformats.org/drawingml/2006/main">
+                    <a:graphicData uri="http://schemas.openxmlformats.org/drawingml/2006/picture">
+                      <pic:pic xmlns:pic="http://schemas.openxmlformats.org/drawingml/2006/picture">
+                        <pic:nvPicPr>
+                          <pic:cNvPr id="1" name=""/>
+                          <pic:cNvPicPr/>
+                        </pic:nvPicPr>
+                        <pic:blipFill>
+                          <a:blip r:embed="rId39">
+                            <a:extLst>
+                              <a:ext uri="{28A0092B-C50C-407E-A947-70E740481C1C}">
+                                <a14:useLocalDpi xmlns:a14="http://schemas.microsoft.com/office/drawing/2010/main" val="0"/>
+                              </a:ext>
+                            </a:extLst>
+                          </a:blip>
+                          <a:stretch>
+                            <a:fillRect/>
+                          </a:stretch>
+                        </pic:blipFill>
+                        <pic:spPr>
+                          <a:xfrm>
+                            <a:off x="0" y="0"/>
+                            <a:ext cx="4618990" cy="2883535"/>
+                          </a:xfrm>
+                          <a:prstGeom prst="rect">
+                            <a:avLst/>
+                          </a:prstGeom>
+                        </pic:spPr>
+                      </pic:pic>
+                    </a:graphicData>
+                  </a:graphic>
+                  <wp14:sizeRelH relativeFrom="margin">
+                    <wp14:pctWidth>0</wp14:pctWidth>
+                  </wp14:sizeRelH>
+                  <wp14:sizeRelV relativeFrom="margin">
+                    <wp14:pctHeight>0</wp14:pctHeight>
+                  </wp14:sizeRelV>
+                </wp:anchor>
+              </w:drawing>
+            </w:r>
+          </w:p>
+          <w:p>
+            <w:pPr>
+              <w:pStyle w:val="ListParagraph"/>
+              <w:rPr>
+                <w:rFonts w:asciiTheme="minorHAnsi" w:eastAsiaTheme="minorHAnsi" w:hAnsiTheme="minorHAnsi" w:cstheme="minorBidi"/>
+                <w:sz w:val="22"/>
+                <w:szCs w:val="22"/>
+              </w:rPr>
+            </w:pPr>
+          </w:p>
+        </w:tc>
+      </w:tr>
+    </w:tbl>
     <w:p>
       <w:pPr>
         <w:spacing w:after="0" w:line="240" w:lineRule="auto"/>
-        <w:ind w:left="720"/>
-      </w:pPr>
-      <w:r>
-        <w:t xml:space="preserve">Describe the functionality of the system from the user’s perspective. Explain how the user will be able to use </w:t>
-      </w:r>
-      <w:r>
-        <w:t>our</w:t>
-      </w:r>
-      <w:r>
-        <w:t xml:space="preserve"> system to complete all the expected features and the </w:t>
-      </w:r>
-      <w:r>
-        <w:t>feedback information</w:t>
-      </w:r>
-      <w:r>
-        <w:t xml:space="preserve"> that will be displayed for the user. </w:t>
-      </w:r>
-    </w:p>
-    <w:p>
-      <w:pPr>
-        <w:pStyle w:val="Heading2"/>
-        <w:spacing w:before="0"/>
-        <w:ind w:left="576" w:hanging="576"/>
-        <w:rPr>
-          <w:rFonts w:ascii="Calibri" w:hAnsi="Calibri" w:cs="Calibri"/>
-          <w:i w:val="0"/>
-          <w:iCs/>
-        </w:rPr>
-      </w:pPr>
-      <w:r>
-        <w:rPr>
-          <w:rFonts w:ascii="Calibri" w:hAnsi="Calibri" w:cs="Calibri"/>
-          <w:i w:val="0"/>
-          <w:iCs/>
-        </w:rPr>
-        <w:t xml:space="preserve"> </w:t>
-      </w:r>
-    </w:p>
-    <w:p>
-      <w:pPr>
-        <w:pStyle w:val="Heading2"/>
-        <w:spacing w:before="0"/>
-        <w:ind w:left="990" w:hanging="576"/>
-        <w:rPr>
-          <w:rFonts w:ascii="Calibri" w:hAnsi="Calibri" w:cs="Calibri"/>
-          <w:i w:val="0"/>
-          <w:iCs/>
-        </w:rPr>
-      </w:pPr>
-      <w:bookmarkStart w:id="11" w:name="_Toc8128741"/>
-      <w:r>
-        <w:rPr>
-          <w:rFonts w:ascii="Calibri" w:hAnsi="Calibri" w:cs="Calibri"/>
-          <w:i w:val="0"/>
-          <w:iCs/>
-        </w:rPr>
-        <w:t>6.2 Screen Images</w:t>
-      </w:r>
-      <w:bookmarkEnd w:id="11"/>
-      <w:r>
-        <w:rPr>
-          <w:rFonts w:ascii="Calibri" w:hAnsi="Calibri" w:cs="Calibri"/>
-          <w:i w:val="0"/>
-          <w:iCs/>
-        </w:rPr>
-        <w:t xml:space="preserve"> </w:t>
-      </w:r>
-    </w:p>
-    <w:p>
-      <w:pPr>
-        <w:spacing w:after="0" w:line="240" w:lineRule="auto"/>
-        <w:ind w:left="720"/>
-      </w:pPr>
-      <w:r>
-        <w:t>Display screenshots showing the interface from the user’s perspective. These can be hand</w:t>
-      </w:r>
-      <w:r>
-        <w:t xml:space="preserve"> </w:t>
-      </w:r>
-      <w:r>
-        <w:t xml:space="preserve">drawn or you can use an automated drawing tool. Just make them as accurate as possible.  (Graph paper works well.) </w:t>
-      </w:r>
-    </w:p>
-    <w:p>
-      <w:pPr>
-        <w:spacing w:after="0" w:line="240" w:lineRule="auto"/>
-        <w:ind w:left="720"/>
-      </w:pPr>
-      <w:r>
-        <w:t xml:space="preserve">  </w:t>
-      </w:r>
-    </w:p>
-    <w:p>
-      <w:pPr>
-        <w:spacing w:after="0" w:line="240" w:lineRule="auto"/>
-        <w:ind w:left="720"/>
-      </w:pPr>
-      <w:r>
-        <w:t xml:space="preserve"> </w:t>
-      </w:r>
-    </w:p>
-    <w:p>
-      <w:pPr>
-        <w:spacing w:after="0" w:line="240" w:lineRule="auto"/>
-        <w:ind w:left="720"/>
-        <w:rPr>
-          <w:rFonts w:eastAsiaTheme="majorEastAsia" w:cstheme="minorHAnsi"/>
-          <w:b/>
-          <w:bCs/>
-          <w:color w:val="000000" w:themeColor="text1"/>
-          <w:sz w:val="28"/>
-          <w:szCs w:val="32"/>
-          <w:u w:val="single"/>
-        </w:rPr>
-      </w:pPr>
-      <w:r>
-        <w:rPr>
-          <w:rFonts w:eastAsiaTheme="majorEastAsia" w:cstheme="minorHAnsi"/>
-          <w:b/>
-          <w:bCs/>
-          <w:color w:val="000000" w:themeColor="text1"/>
-          <w:sz w:val="28"/>
-          <w:szCs w:val="32"/>
-          <w:u w:val="single"/>
-        </w:rPr>
-        <w:t xml:space="preserve">7. REQUIREMENTS MATRIX </w:t>
-      </w:r>
-    </w:p>
-    <w:p>
-      <w:pPr>
-        <w:spacing w:after="0" w:line="240" w:lineRule="auto"/>
-        <w:ind w:left="720"/>
-      </w:pPr>
-      <w:r>
-        <w:lastRenderedPageBreak/>
-        <w:t xml:space="preserve"> </w:t>
-      </w:r>
-    </w:p>
-    <w:p>
-      <w:pPr>
-        <w:spacing w:after="0" w:line="240" w:lineRule="auto"/>
-        <w:ind w:left="720"/>
-      </w:pPr>
-      <w:r>
-        <w:t>Provide a cross</w:t>
-      </w:r>
-      <w:r>
-        <w:t xml:space="preserve"> reference that</w:t>
-      </w:r>
-      <w:r>
-        <w:t xml:space="preserve"> traces components and data structures to the requirements in </w:t>
-      </w:r>
-      <w:r>
-        <w:t>your SRS</w:t>
-      </w:r>
-      <w:r>
-        <w:t xml:space="preserve"> document. Use a tabular format to show which system components satisfy each of the functional requirements from the SRS. Refer to the functional requirements by the numbers/codes that you gave them in the SRS.</w:t>
-      </w:r>
+      </w:pPr>
     </w:p>
     <w:p>
       <w:pPr>
@@ -8444,48 +10354,8 @@
         </w:rPr>
       </w:pPr>
     </w:p>
-    <w:p>
-      <w:pPr>
-        <w:rPr>
-          <w:b/>
-          <w:bCs/>
-          <w:sz w:val="36"/>
-          <w:szCs w:val="36"/>
-        </w:rPr>
-      </w:pPr>
-    </w:p>
-    <w:p>
-      <w:pPr>
-        <w:rPr>
-          <w:b/>
-          <w:bCs/>
-          <w:sz w:val="36"/>
-          <w:szCs w:val="36"/>
-        </w:rPr>
-      </w:pPr>
-    </w:p>
-    <w:p>
-      <w:pPr>
-        <w:rPr>
-          <w:b/>
-          <w:bCs/>
-          <w:sz w:val="36"/>
-          <w:szCs w:val="36"/>
-        </w:rPr>
-      </w:pPr>
-    </w:p>
-    <w:p>
-      <w:pPr>
-        <w:rPr>
-          <w:b/>
-          <w:bCs/>
-          <w:sz w:val="36"/>
-          <w:szCs w:val="36"/>
-        </w:rPr>
-      </w:pPr>
-    </w:p>
     <w:sectPr>
-      <w:footerReference w:type="default" r:id="rId25"/>
+      <w:footerReference w:type="default" r:id="rId40"/>
       <w:pgSz w:w="12240" w:h="15840"/>
       <w:pgMar w:top="1440" w:right="1440" w:bottom="1440" w:left="1440" w:header="720" w:footer="720" w:gutter="0"/>
       <w:pgBorders w:offsetFrom="page">
@@ -8560,7 +10430,7 @@
           <w:rPr>
             <w:noProof/>
           </w:rPr>
-          <w:t>19</w:t>
+          <w:t>3</w:t>
         </w:r>
         <w:r>
           <w:rPr>
@@ -9448,6 +11318,19 @@
       <w:szCs w:val="20"/>
     </w:rPr>
   </w:style>
+  <w:style w:type="paragraph" w:styleId="TOC3">
+    <w:name w:val="toc 3"/>
+    <w:basedOn w:val="Normal"/>
+    <w:next w:val="Normal"/>
+    <w:autoRedefine/>
+    <w:uiPriority w:val="39"/>
+    <w:unhideWhenUsed/>
+    <w:rsid w:val="003B22DD"/>
+    <w:pPr>
+      <w:spacing w:after="100"/>
+      <w:ind w:left="440"/>
+    </w:pPr>
+  </w:style>
 </w:styles>
 </file>
 
@@ -9717,7 +11600,7 @@
 </file>
 
 <file path=customXml/itemProps1.xml><?xml version="1.0" encoding="utf-8"?>
-<ds:datastoreItem xmlns:ds="http://schemas.openxmlformats.org/officeDocument/2006/customXml" ds:itemID="{E2C20D2A-4DBE-4A92-BDEB-CB4093ABF02C}">
+<ds:datastoreItem xmlns:ds="http://schemas.openxmlformats.org/officeDocument/2006/customXml" ds:itemID="{3BC114DD-84DB-4389-832C-3BD7C88DEC42}">
   <ds:schemaRefs>
     <ds:schemaRef ds:uri="http://schemas.openxmlformats.org/officeDocument/2006/bibliography"/>
   </ds:schemaRefs>

</xml_diff>